<commit_message>
Created text for the user manual
</commit_message>
<xml_diff>
--- a/docs/User Manual.docx
+++ b/docs/User Manual.docx
@@ -19,7 +19,7 @@
       <w:sdtContent>
         <w:p>
           <w:pPr>
-            <w:pStyle w:val="NoSpacing"/>
+            <w:pStyle w:val="KeinLeerraum"/>
           </w:pPr>
           <w:r>
             <w:rPr>
@@ -159,7 +159,7 @@
                                   <w:sdtContent>
                                     <w:p>
                                       <w:pPr>
-                                        <w:pStyle w:val="NoSpacing"/>
+                                        <w:pStyle w:val="KeinLeerraum"/>
                                         <w:jc w:val="right"/>
                                         <w:rPr>
                                           <w:color w:val="FFFFFF" w:themeColor="background1"/>
@@ -3473,7 +3473,7 @@
                             <w:sdtContent>
                               <w:p>
                                 <w:pPr>
-                                  <w:pStyle w:val="NoSpacing"/>
+                                  <w:pStyle w:val="KeinLeerraum"/>
                                   <w:jc w:val="right"/>
                                   <w:rPr>
                                     <w:color w:val="FFFFFF" w:themeColor="background1"/>
@@ -3676,7 +3676,7 @@
                             <w:txbxContent>
                               <w:p>
                                 <w:pPr>
-                                  <w:pStyle w:val="NoSpacing"/>
+                                  <w:pStyle w:val="KeinLeerraum"/>
                                   <w:rPr>
                                     <w:color w:val="1CADE4" w:themeColor="accent1"/>
                                     <w:sz w:val="26"/>
@@ -3711,7 +3711,7 @@
                               </w:p>
                               <w:p>
                                 <w:pPr>
-                                  <w:pStyle w:val="NoSpacing"/>
+                                  <w:pStyle w:val="KeinLeerraum"/>
                                   <w:rPr>
                                     <w:color w:val="595959" w:themeColor="text1" w:themeTint="A6"/>
                                   </w:rPr>
@@ -3778,7 +3778,7 @@
                       <w:txbxContent>
                         <w:p>
                           <w:pPr>
-                            <w:pStyle w:val="NoSpacing"/>
+                            <w:pStyle w:val="KeinLeerraum"/>
                             <w:rPr>
                               <w:color w:val="1CADE4" w:themeColor="accent1"/>
                               <w:sz w:val="26"/>
@@ -3813,7 +3813,7 @@
                         </w:p>
                         <w:p>
                           <w:pPr>
-                            <w:pStyle w:val="NoSpacing"/>
+                            <w:pStyle w:val="KeinLeerraum"/>
                             <w:rPr>
                               <w:color w:val="595959" w:themeColor="text1" w:themeTint="A6"/>
                             </w:rPr>
@@ -3932,7 +3932,7 @@
                             <w:txbxContent>
                               <w:p>
                                 <w:pPr>
-                                  <w:pStyle w:val="NoSpacing"/>
+                                  <w:pStyle w:val="KeinLeerraum"/>
                                   <w:spacing w:before="120"/>
                                   <w:rPr>
                                     <w:rFonts w:asciiTheme="majorHAnsi" w:eastAsiaTheme="majorEastAsia" w:hAnsiTheme="majorHAnsi" w:cstheme="majorBidi"/>
@@ -4030,7 +4030,7 @@
                       <w:txbxContent>
                         <w:p>
                           <w:pPr>
-                            <w:pStyle w:val="NoSpacing"/>
+                            <w:pStyle w:val="KeinLeerraum"/>
                             <w:spacing w:before="120"/>
                             <w:rPr>
                               <w:rFonts w:asciiTheme="majorHAnsi" w:eastAsiaTheme="majorEastAsia" w:hAnsiTheme="majorHAnsi" w:cstheme="majorBidi"/>
@@ -4128,11 +4128,12 @@
     </w:sdt>
     <w:p>
       <w:pPr>
-        <w:pStyle w:val="Heading1"/>
+        <w:pStyle w:val="berschrift1"/>
         <w:rPr>
           <w:lang w:val="en-US"/>
         </w:rPr>
       </w:pPr>
+      <w:bookmarkStart w:id="0" w:name="_Toc405880809"/>
       <w:r>
         <w:rPr>
           <w:lang w:val="en-US"/>
@@ -4140,6 +4141,7 @@
         <w:lastRenderedPageBreak/>
         <w:t>Document summary</w:t>
       </w:r>
+      <w:bookmarkEnd w:id="0"/>
     </w:p>
     <w:p>
       <w:r>
@@ -4179,7 +4181,6 @@
         <w:t>.</w:t>
       </w:r>
     </w:p>
-    <w:bookmarkStart w:id="0" w:name="_Toc405747400" w:displacedByCustomXml="next"/>
     <w:sdt>
       <w:sdtPr>
         <w:rPr>
@@ -4204,7 +4205,7 @@
       <w:sdtContent>
         <w:p>
           <w:pPr>
-            <w:pStyle w:val="TOCHeading"/>
+            <w:pStyle w:val="Inhaltsverzeichnisberschrift"/>
           </w:pPr>
           <w:r>
             <w:t>Inhaltsverzeichnis</w:t>
@@ -4212,7 +4213,7 @@
         </w:p>
         <w:p>
           <w:pPr>
-            <w:pStyle w:val="TOC1"/>
+            <w:pStyle w:val="Verzeichnis1"/>
             <w:tabs>
               <w:tab w:val="left" w:pos="400"/>
               <w:tab w:val="right" w:leader="dot" w:pos="9062"/>
@@ -4233,13 +4234,14 @@
           <w:r>
             <w:fldChar w:fldCharType="separate"/>
           </w:r>
-          <w:hyperlink w:anchor="_Toc405747399" w:history="1">
+          <w:hyperlink w:anchor="_Toc405880809" w:history="1">
             <w:r>
               <w:rPr>
                 <w:rStyle w:val="Hyperlink"/>
                 <w:noProof/>
-              </w:rPr>
-              <w:t>2</w:t>
+                <w:lang w:val="en-US"/>
+              </w:rPr>
+              <w:t>1</w:t>
             </w:r>
             <w:r>
               <w:rPr>
@@ -4254,8 +4256,9 @@
               <w:rPr>
                 <w:rStyle w:val="Hyperlink"/>
                 <w:noProof/>
-              </w:rPr>
-              <w:t>Einleitung</w:t>
+                <w:lang w:val="en-US"/>
+              </w:rPr>
+              <w:t>Document summary</w:t>
             </w:r>
             <w:r>
               <w:rPr>
@@ -4276,7 +4279,7 @@
                 <w:noProof/>
                 <w:webHidden/>
               </w:rPr>
-              <w:instrText xml:space="preserve"> PAGEREF _Toc405747399 \h </w:instrText>
+              <w:instrText xml:space="preserve"> PAGEREF _Toc405880809 \h </w:instrText>
             </w:r>
             <w:r>
               <w:rPr>
@@ -4296,7 +4299,7 @@
                 <w:noProof/>
                 <w:webHidden/>
               </w:rPr>
-              <w:t>3</w:t>
+              <w:t>2</w:t>
             </w:r>
             <w:r>
               <w:rPr>
@@ -4309,7 +4312,7 @@
         </w:p>
         <w:p>
           <w:pPr>
-            <w:pStyle w:val="TOC1"/>
+            <w:pStyle w:val="Verzeichnis1"/>
             <w:tabs>
               <w:tab w:val="left" w:pos="400"/>
               <w:tab w:val="right" w:leader="dot" w:pos="9062"/>
@@ -4321,7 +4324,7 @@
               <w:lang w:eastAsia="de-CH"/>
             </w:rPr>
           </w:pPr>
-          <w:hyperlink w:anchor="_Toc405747400" w:history="1">
+          <w:hyperlink w:anchor="_Toc405880810" w:history="1">
             <w:r>
               <w:rPr>
                 <w:rStyle w:val="Hyperlink"/>
@@ -4364,7 +4367,7 @@
                 <w:noProof/>
                 <w:webHidden/>
               </w:rPr>
-              <w:instrText xml:space="preserve"> PAGEREF _Toc405747400 \h </w:instrText>
+              <w:instrText xml:space="preserve"> PAGEREF _Toc405880810 \h </w:instrText>
             </w:r>
             <w:r>
               <w:rPr>
@@ -4397,7 +4400,7 @@
         </w:p>
         <w:p>
           <w:pPr>
-            <w:pStyle w:val="TOC2"/>
+            <w:pStyle w:val="Verzeichnis2"/>
             <w:tabs>
               <w:tab w:val="left" w:pos="880"/>
               <w:tab w:val="right" w:leader="dot" w:pos="9062"/>
@@ -4409,7 +4412,7 @@
               <w:lang w:eastAsia="de-CH"/>
             </w:rPr>
           </w:pPr>
-          <w:hyperlink w:anchor="_Toc405747401" w:history="1">
+          <w:hyperlink w:anchor="_Toc405880811" w:history="1">
             <w:r>
               <w:rPr>
                 <w:rStyle w:val="Hyperlink"/>
@@ -4452,7 +4455,7 @@
                 <w:noProof/>
                 <w:webHidden/>
               </w:rPr>
-              <w:instrText xml:space="preserve"> PAGEREF _Toc405747401 \h </w:instrText>
+              <w:instrText xml:space="preserve"> PAGEREF _Toc405880811 \h </w:instrText>
             </w:r>
             <w:r>
               <w:rPr>
@@ -4485,7 +4488,7 @@
         </w:p>
         <w:p>
           <w:pPr>
-            <w:pStyle w:val="TOC2"/>
+            <w:pStyle w:val="Verzeichnis2"/>
             <w:tabs>
               <w:tab w:val="left" w:pos="880"/>
               <w:tab w:val="right" w:leader="dot" w:pos="9062"/>
@@ -4497,7 +4500,7 @@
               <w:lang w:eastAsia="de-CH"/>
             </w:rPr>
           </w:pPr>
-          <w:hyperlink w:anchor="_Toc405747402" w:history="1">
+          <w:hyperlink w:anchor="_Toc405880812" w:history="1">
             <w:r>
               <w:rPr>
                 <w:rStyle w:val="Hyperlink"/>
@@ -4540,7 +4543,7 @@
                 <w:noProof/>
                 <w:webHidden/>
               </w:rPr>
-              <w:instrText xml:space="preserve"> PAGEREF _Toc405747402 \h </w:instrText>
+              <w:instrText xml:space="preserve"> PAGEREF _Toc405880812 \h </w:instrText>
             </w:r>
             <w:r>
               <w:rPr>
@@ -4573,7 +4576,271 @@
         </w:p>
         <w:p>
           <w:pPr>
-            <w:pStyle w:val="TOC2"/>
+            <w:pStyle w:val="Verzeichnis3"/>
+            <w:tabs>
+              <w:tab w:val="left" w:pos="1100"/>
+              <w:tab w:val="right" w:leader="dot" w:pos="9062"/>
+            </w:tabs>
+            <w:rPr>
+              <w:noProof/>
+              <w:sz w:val="22"/>
+              <w:szCs w:val="22"/>
+              <w:lang w:eastAsia="de-CH"/>
+            </w:rPr>
+          </w:pPr>
+          <w:hyperlink w:anchor="_Toc405880813" w:history="1">
+            <w:r>
+              <w:rPr>
+                <w:rStyle w:val="Hyperlink"/>
+                <w:noProof/>
+              </w:rPr>
+              <w:t>3.2.1</w:t>
+            </w:r>
+            <w:r>
+              <w:rPr>
+                <w:noProof/>
+                <w:sz w:val="22"/>
+                <w:szCs w:val="22"/>
+                <w:lang w:eastAsia="de-CH"/>
+              </w:rPr>
+              <w:tab/>
+            </w:r>
+            <w:r>
+              <w:rPr>
+                <w:rStyle w:val="Hyperlink"/>
+                <w:noProof/>
+              </w:rPr>
+              <w:t>Veranstaltung erstellen</w:t>
+            </w:r>
+            <w:r>
+              <w:rPr>
+                <w:noProof/>
+                <w:webHidden/>
+              </w:rPr>
+              <w:tab/>
+            </w:r>
+            <w:r>
+              <w:rPr>
+                <w:noProof/>
+                <w:webHidden/>
+              </w:rPr>
+              <w:fldChar w:fldCharType="begin"/>
+            </w:r>
+            <w:r>
+              <w:rPr>
+                <w:noProof/>
+                <w:webHidden/>
+              </w:rPr>
+              <w:instrText xml:space="preserve"> PAGEREF _Toc405880813 \h </w:instrText>
+            </w:r>
+            <w:r>
+              <w:rPr>
+                <w:noProof/>
+                <w:webHidden/>
+              </w:rPr>
+            </w:r>
+            <w:r>
+              <w:rPr>
+                <w:noProof/>
+                <w:webHidden/>
+              </w:rPr>
+              <w:fldChar w:fldCharType="separate"/>
+            </w:r>
+            <w:r>
+              <w:rPr>
+                <w:noProof/>
+                <w:webHidden/>
+              </w:rPr>
+              <w:t>3</w:t>
+            </w:r>
+            <w:r>
+              <w:rPr>
+                <w:noProof/>
+                <w:webHidden/>
+              </w:rPr>
+              <w:fldChar w:fldCharType="end"/>
+            </w:r>
+          </w:hyperlink>
+        </w:p>
+        <w:p>
+          <w:pPr>
+            <w:pStyle w:val="Verzeichnis3"/>
+            <w:tabs>
+              <w:tab w:val="left" w:pos="1100"/>
+              <w:tab w:val="right" w:leader="dot" w:pos="9062"/>
+            </w:tabs>
+            <w:rPr>
+              <w:noProof/>
+              <w:sz w:val="22"/>
+              <w:szCs w:val="22"/>
+              <w:lang w:eastAsia="de-CH"/>
+            </w:rPr>
+          </w:pPr>
+          <w:hyperlink w:anchor="_Toc405880814" w:history="1">
+            <w:r>
+              <w:rPr>
+                <w:rStyle w:val="Hyperlink"/>
+                <w:noProof/>
+              </w:rPr>
+              <w:t>3.2.2</w:t>
+            </w:r>
+            <w:r>
+              <w:rPr>
+                <w:noProof/>
+                <w:sz w:val="22"/>
+                <w:szCs w:val="22"/>
+                <w:lang w:eastAsia="de-CH"/>
+              </w:rPr>
+              <w:tab/>
+            </w:r>
+            <w:r>
+              <w:rPr>
+                <w:rStyle w:val="Hyperlink"/>
+                <w:noProof/>
+              </w:rPr>
+              <w:t>Veranstaltung bearbeiten</w:t>
+            </w:r>
+            <w:r>
+              <w:rPr>
+                <w:noProof/>
+                <w:webHidden/>
+              </w:rPr>
+              <w:tab/>
+            </w:r>
+            <w:r>
+              <w:rPr>
+                <w:noProof/>
+                <w:webHidden/>
+              </w:rPr>
+              <w:fldChar w:fldCharType="begin"/>
+            </w:r>
+            <w:r>
+              <w:rPr>
+                <w:noProof/>
+                <w:webHidden/>
+              </w:rPr>
+              <w:instrText xml:space="preserve"> PAGEREF _Toc405880814 \h </w:instrText>
+            </w:r>
+            <w:r>
+              <w:rPr>
+                <w:noProof/>
+                <w:webHidden/>
+              </w:rPr>
+            </w:r>
+            <w:r>
+              <w:rPr>
+                <w:noProof/>
+                <w:webHidden/>
+              </w:rPr>
+              <w:fldChar w:fldCharType="separate"/>
+            </w:r>
+            <w:r>
+              <w:rPr>
+                <w:noProof/>
+                <w:webHidden/>
+              </w:rPr>
+              <w:t>3</w:t>
+            </w:r>
+            <w:r>
+              <w:rPr>
+                <w:noProof/>
+                <w:webHidden/>
+              </w:rPr>
+              <w:fldChar w:fldCharType="end"/>
+            </w:r>
+          </w:hyperlink>
+        </w:p>
+        <w:p>
+          <w:pPr>
+            <w:pStyle w:val="Verzeichnis3"/>
+            <w:tabs>
+              <w:tab w:val="left" w:pos="1100"/>
+              <w:tab w:val="right" w:leader="dot" w:pos="9062"/>
+            </w:tabs>
+            <w:rPr>
+              <w:noProof/>
+              <w:sz w:val="22"/>
+              <w:szCs w:val="22"/>
+              <w:lang w:eastAsia="de-CH"/>
+            </w:rPr>
+          </w:pPr>
+          <w:hyperlink w:anchor="_Toc405880815" w:history="1">
+            <w:r>
+              <w:rPr>
+                <w:rStyle w:val="Hyperlink"/>
+                <w:noProof/>
+              </w:rPr>
+              <w:t>3.2.3</w:t>
+            </w:r>
+            <w:r>
+              <w:rPr>
+                <w:noProof/>
+                <w:sz w:val="22"/>
+                <w:szCs w:val="22"/>
+                <w:lang w:eastAsia="de-CH"/>
+              </w:rPr>
+              <w:tab/>
+            </w:r>
+            <w:r>
+              <w:rPr>
+                <w:rStyle w:val="Hyperlink"/>
+                <w:noProof/>
+              </w:rPr>
+              <w:t>Veranstaltung löschen</w:t>
+            </w:r>
+            <w:r>
+              <w:rPr>
+                <w:noProof/>
+                <w:webHidden/>
+              </w:rPr>
+              <w:tab/>
+            </w:r>
+            <w:r>
+              <w:rPr>
+                <w:noProof/>
+                <w:webHidden/>
+              </w:rPr>
+              <w:fldChar w:fldCharType="begin"/>
+            </w:r>
+            <w:r>
+              <w:rPr>
+                <w:noProof/>
+                <w:webHidden/>
+              </w:rPr>
+              <w:instrText xml:space="preserve"> PAGEREF _Toc405880815 \h </w:instrText>
+            </w:r>
+            <w:r>
+              <w:rPr>
+                <w:noProof/>
+                <w:webHidden/>
+              </w:rPr>
+            </w:r>
+            <w:r>
+              <w:rPr>
+                <w:noProof/>
+                <w:webHidden/>
+              </w:rPr>
+              <w:fldChar w:fldCharType="separate"/>
+            </w:r>
+            <w:r>
+              <w:rPr>
+                <w:noProof/>
+                <w:webHidden/>
+              </w:rPr>
+              <w:t>3</w:t>
+            </w:r>
+            <w:r>
+              <w:rPr>
+                <w:noProof/>
+                <w:webHidden/>
+              </w:rPr>
+              <w:fldChar w:fldCharType="end"/>
+            </w:r>
+          </w:hyperlink>
+        </w:p>
+        <w:p>
+          <w:pPr>
+            <w:pStyle w:val="Verzeichnis2"/>
             <w:tabs>
               <w:tab w:val="left" w:pos="880"/>
               <w:tab w:val="right" w:leader="dot" w:pos="9062"/>
@@ -4585,7 +4852,7 @@
               <w:lang w:eastAsia="de-CH"/>
             </w:rPr>
           </w:pPr>
-          <w:hyperlink w:anchor="_Toc405747403" w:history="1">
+          <w:hyperlink w:anchor="_Toc405880816" w:history="1">
             <w:r>
               <w:rPr>
                 <w:rStyle w:val="Hyperlink"/>
@@ -4628,7 +4895,7 @@
                 <w:noProof/>
                 <w:webHidden/>
               </w:rPr>
-              <w:instrText xml:space="preserve"> PAGEREF _Toc405747403 \h </w:instrText>
+              <w:instrText xml:space="preserve"> PAGEREF _Toc405880816 \h </w:instrText>
             </w:r>
             <w:r>
               <w:rPr>
@@ -4661,7 +4928,271 @@
         </w:p>
         <w:p>
           <w:pPr>
-            <w:pStyle w:val="TOC2"/>
+            <w:pStyle w:val="Verzeichnis3"/>
+            <w:tabs>
+              <w:tab w:val="left" w:pos="1100"/>
+              <w:tab w:val="right" w:leader="dot" w:pos="9062"/>
+            </w:tabs>
+            <w:rPr>
+              <w:noProof/>
+              <w:sz w:val="22"/>
+              <w:szCs w:val="22"/>
+              <w:lang w:eastAsia="de-CH"/>
+            </w:rPr>
+          </w:pPr>
+          <w:hyperlink w:anchor="_Toc405880817" w:history="1">
+            <w:r>
+              <w:rPr>
+                <w:rStyle w:val="Hyperlink"/>
+                <w:noProof/>
+              </w:rPr>
+              <w:t>3.3.1</w:t>
+            </w:r>
+            <w:r>
+              <w:rPr>
+                <w:noProof/>
+                <w:sz w:val="22"/>
+                <w:szCs w:val="22"/>
+                <w:lang w:eastAsia="de-CH"/>
+              </w:rPr>
+              <w:tab/>
+            </w:r>
+            <w:r>
+              <w:rPr>
+                <w:rStyle w:val="Hyperlink"/>
+                <w:noProof/>
+              </w:rPr>
+              <w:t>Preisgruppe erstellen</w:t>
+            </w:r>
+            <w:r>
+              <w:rPr>
+                <w:noProof/>
+                <w:webHidden/>
+              </w:rPr>
+              <w:tab/>
+            </w:r>
+            <w:r>
+              <w:rPr>
+                <w:noProof/>
+                <w:webHidden/>
+              </w:rPr>
+              <w:fldChar w:fldCharType="begin"/>
+            </w:r>
+            <w:r>
+              <w:rPr>
+                <w:noProof/>
+                <w:webHidden/>
+              </w:rPr>
+              <w:instrText xml:space="preserve"> PAGEREF _Toc405880817 \h </w:instrText>
+            </w:r>
+            <w:r>
+              <w:rPr>
+                <w:noProof/>
+                <w:webHidden/>
+              </w:rPr>
+            </w:r>
+            <w:r>
+              <w:rPr>
+                <w:noProof/>
+                <w:webHidden/>
+              </w:rPr>
+              <w:fldChar w:fldCharType="separate"/>
+            </w:r>
+            <w:r>
+              <w:rPr>
+                <w:noProof/>
+                <w:webHidden/>
+              </w:rPr>
+              <w:t>3</w:t>
+            </w:r>
+            <w:r>
+              <w:rPr>
+                <w:noProof/>
+                <w:webHidden/>
+              </w:rPr>
+              <w:fldChar w:fldCharType="end"/>
+            </w:r>
+          </w:hyperlink>
+        </w:p>
+        <w:p>
+          <w:pPr>
+            <w:pStyle w:val="Verzeichnis3"/>
+            <w:tabs>
+              <w:tab w:val="left" w:pos="1100"/>
+              <w:tab w:val="right" w:leader="dot" w:pos="9062"/>
+            </w:tabs>
+            <w:rPr>
+              <w:noProof/>
+              <w:sz w:val="22"/>
+              <w:szCs w:val="22"/>
+              <w:lang w:eastAsia="de-CH"/>
+            </w:rPr>
+          </w:pPr>
+          <w:hyperlink w:anchor="_Toc405880818" w:history="1">
+            <w:r>
+              <w:rPr>
+                <w:rStyle w:val="Hyperlink"/>
+                <w:noProof/>
+              </w:rPr>
+              <w:t>3.3.2</w:t>
+            </w:r>
+            <w:r>
+              <w:rPr>
+                <w:noProof/>
+                <w:sz w:val="22"/>
+                <w:szCs w:val="22"/>
+                <w:lang w:eastAsia="de-CH"/>
+              </w:rPr>
+              <w:tab/>
+            </w:r>
+            <w:r>
+              <w:rPr>
+                <w:rStyle w:val="Hyperlink"/>
+                <w:noProof/>
+              </w:rPr>
+              <w:t>Preisgruppe bearbeiten</w:t>
+            </w:r>
+            <w:r>
+              <w:rPr>
+                <w:noProof/>
+                <w:webHidden/>
+              </w:rPr>
+              <w:tab/>
+            </w:r>
+            <w:r>
+              <w:rPr>
+                <w:noProof/>
+                <w:webHidden/>
+              </w:rPr>
+              <w:fldChar w:fldCharType="begin"/>
+            </w:r>
+            <w:r>
+              <w:rPr>
+                <w:noProof/>
+                <w:webHidden/>
+              </w:rPr>
+              <w:instrText xml:space="preserve"> PAGEREF _Toc405880818 \h </w:instrText>
+            </w:r>
+            <w:r>
+              <w:rPr>
+                <w:noProof/>
+                <w:webHidden/>
+              </w:rPr>
+            </w:r>
+            <w:r>
+              <w:rPr>
+                <w:noProof/>
+                <w:webHidden/>
+              </w:rPr>
+              <w:fldChar w:fldCharType="separate"/>
+            </w:r>
+            <w:r>
+              <w:rPr>
+                <w:noProof/>
+                <w:webHidden/>
+              </w:rPr>
+              <w:t>3</w:t>
+            </w:r>
+            <w:r>
+              <w:rPr>
+                <w:noProof/>
+                <w:webHidden/>
+              </w:rPr>
+              <w:fldChar w:fldCharType="end"/>
+            </w:r>
+          </w:hyperlink>
+        </w:p>
+        <w:p>
+          <w:pPr>
+            <w:pStyle w:val="Verzeichnis3"/>
+            <w:tabs>
+              <w:tab w:val="left" w:pos="1100"/>
+              <w:tab w:val="right" w:leader="dot" w:pos="9062"/>
+            </w:tabs>
+            <w:rPr>
+              <w:noProof/>
+              <w:sz w:val="22"/>
+              <w:szCs w:val="22"/>
+              <w:lang w:eastAsia="de-CH"/>
+            </w:rPr>
+          </w:pPr>
+          <w:hyperlink w:anchor="_Toc405880819" w:history="1">
+            <w:r>
+              <w:rPr>
+                <w:rStyle w:val="Hyperlink"/>
+                <w:noProof/>
+              </w:rPr>
+              <w:t>3.3.3</w:t>
+            </w:r>
+            <w:r>
+              <w:rPr>
+                <w:noProof/>
+                <w:sz w:val="22"/>
+                <w:szCs w:val="22"/>
+                <w:lang w:eastAsia="de-CH"/>
+              </w:rPr>
+              <w:tab/>
+            </w:r>
+            <w:r>
+              <w:rPr>
+                <w:rStyle w:val="Hyperlink"/>
+                <w:noProof/>
+              </w:rPr>
+              <w:t>Preisgruppe löschen</w:t>
+            </w:r>
+            <w:r>
+              <w:rPr>
+                <w:noProof/>
+                <w:webHidden/>
+              </w:rPr>
+              <w:tab/>
+            </w:r>
+            <w:r>
+              <w:rPr>
+                <w:noProof/>
+                <w:webHidden/>
+              </w:rPr>
+              <w:fldChar w:fldCharType="begin"/>
+            </w:r>
+            <w:r>
+              <w:rPr>
+                <w:noProof/>
+                <w:webHidden/>
+              </w:rPr>
+              <w:instrText xml:space="preserve"> PAGEREF _Toc405880819 \h </w:instrText>
+            </w:r>
+            <w:r>
+              <w:rPr>
+                <w:noProof/>
+                <w:webHidden/>
+              </w:rPr>
+            </w:r>
+            <w:r>
+              <w:rPr>
+                <w:noProof/>
+                <w:webHidden/>
+              </w:rPr>
+              <w:fldChar w:fldCharType="separate"/>
+            </w:r>
+            <w:r>
+              <w:rPr>
+                <w:noProof/>
+                <w:webHidden/>
+              </w:rPr>
+              <w:t>3</w:t>
+            </w:r>
+            <w:r>
+              <w:rPr>
+                <w:noProof/>
+                <w:webHidden/>
+              </w:rPr>
+              <w:fldChar w:fldCharType="end"/>
+            </w:r>
+          </w:hyperlink>
+        </w:p>
+        <w:p>
+          <w:pPr>
+            <w:pStyle w:val="Verzeichnis2"/>
             <w:tabs>
               <w:tab w:val="left" w:pos="880"/>
               <w:tab w:val="right" w:leader="dot" w:pos="9062"/>
@@ -4673,7 +5204,7 @@
               <w:lang w:eastAsia="de-CH"/>
             </w:rPr>
           </w:pPr>
-          <w:hyperlink w:anchor="_Toc405747404" w:history="1">
+          <w:hyperlink w:anchor="_Toc405880820" w:history="1">
             <w:r>
               <w:rPr>
                 <w:rStyle w:val="Hyperlink"/>
@@ -4716,7 +5247,7 @@
                 <w:noProof/>
                 <w:webHidden/>
               </w:rPr>
-              <w:instrText xml:space="preserve"> PAGEREF _Toc405747404 \h </w:instrText>
+              <w:instrText xml:space="preserve"> PAGEREF _Toc405880820 \h </w:instrText>
             </w:r>
             <w:r>
               <w:rPr>
@@ -4736,7 +5267,271 @@
                 <w:noProof/>
                 <w:webHidden/>
               </w:rPr>
-              <w:t>3</w:t>
+              <w:t>4</w:t>
+            </w:r>
+            <w:r>
+              <w:rPr>
+                <w:noProof/>
+                <w:webHidden/>
+              </w:rPr>
+              <w:fldChar w:fldCharType="end"/>
+            </w:r>
+          </w:hyperlink>
+        </w:p>
+        <w:p>
+          <w:pPr>
+            <w:pStyle w:val="Verzeichnis3"/>
+            <w:tabs>
+              <w:tab w:val="left" w:pos="1100"/>
+              <w:tab w:val="right" w:leader="dot" w:pos="9062"/>
+            </w:tabs>
+            <w:rPr>
+              <w:noProof/>
+              <w:sz w:val="22"/>
+              <w:szCs w:val="22"/>
+              <w:lang w:eastAsia="de-CH"/>
+            </w:rPr>
+          </w:pPr>
+          <w:hyperlink w:anchor="_Toc405880821" w:history="1">
+            <w:r>
+              <w:rPr>
+                <w:rStyle w:val="Hyperlink"/>
+                <w:noProof/>
+              </w:rPr>
+              <w:t>3.4.1</w:t>
+            </w:r>
+            <w:r>
+              <w:rPr>
+                <w:noProof/>
+                <w:sz w:val="22"/>
+                <w:szCs w:val="22"/>
+                <w:lang w:eastAsia="de-CH"/>
+              </w:rPr>
+              <w:tab/>
+            </w:r>
+            <w:r>
+              <w:rPr>
+                <w:rStyle w:val="Hyperlink"/>
+                <w:noProof/>
+              </w:rPr>
+              <w:t>Genre erstellen</w:t>
+            </w:r>
+            <w:r>
+              <w:rPr>
+                <w:noProof/>
+                <w:webHidden/>
+              </w:rPr>
+              <w:tab/>
+            </w:r>
+            <w:r>
+              <w:rPr>
+                <w:noProof/>
+                <w:webHidden/>
+              </w:rPr>
+              <w:fldChar w:fldCharType="begin"/>
+            </w:r>
+            <w:r>
+              <w:rPr>
+                <w:noProof/>
+                <w:webHidden/>
+              </w:rPr>
+              <w:instrText xml:space="preserve"> PAGEREF _Toc405880821 \h </w:instrText>
+            </w:r>
+            <w:r>
+              <w:rPr>
+                <w:noProof/>
+                <w:webHidden/>
+              </w:rPr>
+            </w:r>
+            <w:r>
+              <w:rPr>
+                <w:noProof/>
+                <w:webHidden/>
+              </w:rPr>
+              <w:fldChar w:fldCharType="separate"/>
+            </w:r>
+            <w:r>
+              <w:rPr>
+                <w:noProof/>
+                <w:webHidden/>
+              </w:rPr>
+              <w:t>4</w:t>
+            </w:r>
+            <w:r>
+              <w:rPr>
+                <w:noProof/>
+                <w:webHidden/>
+              </w:rPr>
+              <w:fldChar w:fldCharType="end"/>
+            </w:r>
+          </w:hyperlink>
+        </w:p>
+        <w:p>
+          <w:pPr>
+            <w:pStyle w:val="Verzeichnis3"/>
+            <w:tabs>
+              <w:tab w:val="left" w:pos="1100"/>
+              <w:tab w:val="right" w:leader="dot" w:pos="9062"/>
+            </w:tabs>
+            <w:rPr>
+              <w:noProof/>
+              <w:sz w:val="22"/>
+              <w:szCs w:val="22"/>
+              <w:lang w:eastAsia="de-CH"/>
+            </w:rPr>
+          </w:pPr>
+          <w:hyperlink w:anchor="_Toc405880822" w:history="1">
+            <w:r>
+              <w:rPr>
+                <w:rStyle w:val="Hyperlink"/>
+                <w:noProof/>
+              </w:rPr>
+              <w:t>3.4.2</w:t>
+            </w:r>
+            <w:r>
+              <w:rPr>
+                <w:noProof/>
+                <w:sz w:val="22"/>
+                <w:szCs w:val="22"/>
+                <w:lang w:eastAsia="de-CH"/>
+              </w:rPr>
+              <w:tab/>
+            </w:r>
+            <w:r>
+              <w:rPr>
+                <w:rStyle w:val="Hyperlink"/>
+                <w:noProof/>
+              </w:rPr>
+              <w:t>Genre bearbeiten</w:t>
+            </w:r>
+            <w:r>
+              <w:rPr>
+                <w:noProof/>
+                <w:webHidden/>
+              </w:rPr>
+              <w:tab/>
+            </w:r>
+            <w:r>
+              <w:rPr>
+                <w:noProof/>
+                <w:webHidden/>
+              </w:rPr>
+              <w:fldChar w:fldCharType="begin"/>
+            </w:r>
+            <w:r>
+              <w:rPr>
+                <w:noProof/>
+                <w:webHidden/>
+              </w:rPr>
+              <w:instrText xml:space="preserve"> PAGEREF _Toc405880822 \h </w:instrText>
+            </w:r>
+            <w:r>
+              <w:rPr>
+                <w:noProof/>
+                <w:webHidden/>
+              </w:rPr>
+            </w:r>
+            <w:r>
+              <w:rPr>
+                <w:noProof/>
+                <w:webHidden/>
+              </w:rPr>
+              <w:fldChar w:fldCharType="separate"/>
+            </w:r>
+            <w:r>
+              <w:rPr>
+                <w:noProof/>
+                <w:webHidden/>
+              </w:rPr>
+              <w:t>4</w:t>
+            </w:r>
+            <w:r>
+              <w:rPr>
+                <w:noProof/>
+                <w:webHidden/>
+              </w:rPr>
+              <w:fldChar w:fldCharType="end"/>
+            </w:r>
+          </w:hyperlink>
+        </w:p>
+        <w:p>
+          <w:pPr>
+            <w:pStyle w:val="Verzeichnis3"/>
+            <w:tabs>
+              <w:tab w:val="left" w:pos="1100"/>
+              <w:tab w:val="right" w:leader="dot" w:pos="9062"/>
+            </w:tabs>
+            <w:rPr>
+              <w:noProof/>
+              <w:sz w:val="22"/>
+              <w:szCs w:val="22"/>
+              <w:lang w:eastAsia="de-CH"/>
+            </w:rPr>
+          </w:pPr>
+          <w:hyperlink w:anchor="_Toc405880823" w:history="1">
+            <w:r>
+              <w:rPr>
+                <w:rStyle w:val="Hyperlink"/>
+                <w:noProof/>
+              </w:rPr>
+              <w:t>3.4.3</w:t>
+            </w:r>
+            <w:r>
+              <w:rPr>
+                <w:noProof/>
+                <w:sz w:val="22"/>
+                <w:szCs w:val="22"/>
+                <w:lang w:eastAsia="de-CH"/>
+              </w:rPr>
+              <w:tab/>
+            </w:r>
+            <w:r>
+              <w:rPr>
+                <w:rStyle w:val="Hyperlink"/>
+                <w:noProof/>
+              </w:rPr>
+              <w:t>Genre löschen</w:t>
+            </w:r>
+            <w:r>
+              <w:rPr>
+                <w:noProof/>
+                <w:webHidden/>
+              </w:rPr>
+              <w:tab/>
+            </w:r>
+            <w:r>
+              <w:rPr>
+                <w:noProof/>
+                <w:webHidden/>
+              </w:rPr>
+              <w:fldChar w:fldCharType="begin"/>
+            </w:r>
+            <w:r>
+              <w:rPr>
+                <w:noProof/>
+                <w:webHidden/>
+              </w:rPr>
+              <w:instrText xml:space="preserve"> PAGEREF _Toc405880823 \h </w:instrText>
+            </w:r>
+            <w:r>
+              <w:rPr>
+                <w:noProof/>
+                <w:webHidden/>
+              </w:rPr>
+            </w:r>
+            <w:r>
+              <w:rPr>
+                <w:noProof/>
+                <w:webHidden/>
+              </w:rPr>
+              <w:fldChar w:fldCharType="separate"/>
+            </w:r>
+            <w:r>
+              <w:rPr>
+                <w:noProof/>
+                <w:webHidden/>
+              </w:rPr>
+              <w:t>4</w:t>
             </w:r>
             <w:r>
               <w:rPr>
@@ -4778,23 +5573,22 @@
     </w:p>
     <w:p>
       <w:pPr>
-        <w:pStyle w:val="Heading1"/>
+        <w:pStyle w:val="berschrift1"/>
       </w:pPr>
+      <w:bookmarkStart w:id="1" w:name="_Toc405880810"/>
       <w:r>
         <w:lastRenderedPageBreak/>
         <w:t>Administration</w:t>
       </w:r>
-      <w:bookmarkEnd w:id="0"/>
+      <w:bookmarkEnd w:id="1"/>
     </w:p>
     <w:p>
       <w:pPr>
-        <w:pStyle w:val="Heading2"/>
+        <w:pStyle w:val="berschrift2"/>
       </w:pPr>
-      <w:bookmarkStart w:id="1" w:name="_Toc405747401"/>
-      <w:r>
-        <w:t>Login</w:t>
-      </w:r>
-      <w:bookmarkEnd w:id="1"/>
+      <w:r>
+        <w:t>Benutzer Anmelden</w:t>
+      </w:r>
     </w:p>
     <w:p>
       <w:r>
@@ -4809,10 +5603,48 @@
       <w:r>
         <w:t>anmelden.</w:t>
       </w:r>
+      <w:r>
+        <w:t xml:space="preserve"> </w:t>
+      </w:r>
+      <w:r>
+        <w:t xml:space="preserve">Die Anmeldung kann durch einen Klick auf </w:t>
+      </w:r>
+      <w:r>
+        <w:t>„</w:t>
+      </w:r>
+      <w:r>
+        <w:t>Login</w:t>
+      </w:r>
+      <w:r>
+        <w:t>“</w:t>
+      </w:r>
+      <w:r>
+        <w:t xml:space="preserve"> oben rechts im Seitenkopf geöffnet werden. Wenn dort nicht „Login“ sondern ein Benutzername steht sind Sie bereits angemeldet</w:t>
+      </w:r>
+      <w:r>
+        <w:t xml:space="preserve"> (Siehe Abschnitt „Benutzer Abmelden“)</w:t>
+      </w:r>
+      <w:r>
+        <w:t>.</w:t>
+      </w:r>
     </w:p>
     <w:p>
       <w:r>
-        <w:t>[Wo anmelden, wie anmelden</w:t>
+        <w:t>[Screenshot</w:t>
+      </w:r>
+    </w:p>
+    <w:p>
+      <w:r>
+        <w:t>Geben Sie hier Ihren Benutzernamen und Ihr Passwort ein und klicken Sie auf „Login“</w:t>
+      </w:r>
+      <w:r>
+        <w:t>.</w:t>
+      </w:r>
+      <w:r>
+        <w:br/>
+      </w:r>
+      <w:r>
+        <w:t>Falls die Anmeldedaten korrekt waren werden Sie angemeldet und zur Startseite weitergeleitet. Falls die Anmeldedaten nicht korrekt waren werden Sie mit einem Warnhinweis darauf aufmerksam gemacht.</w:t>
       </w:r>
     </w:p>
     <w:p>
@@ -4822,40 +5654,711 @@
     </w:p>
     <w:p>
       <w:pPr>
-        <w:pStyle w:val="Heading2"/>
+        <w:pStyle w:val="berschrift2"/>
       </w:pPr>
-      <w:bookmarkStart w:id="2" w:name="_Toc405747402"/>
-      <w:r>
+      <w:r>
+        <w:t>Benutzer Abmelden</w:t>
+      </w:r>
+    </w:p>
+    <w:p>
+      <w:r>
+        <w:t>Wenn Sie den Zugang zum Administratorenbereich nicht mehr benötigen oder sich mit einem Anderen Benutzer anmelden möchten können Sie sich mit einem Klick auf [Benutzername] &gt; „Logout“ oben rechts im Seitenkopf abmelden.</w:t>
+      </w:r>
+      <w:r>
+        <w:t xml:space="preserve"> Nach de</w:t>
+      </w:r>
+      <w:r>
+        <w:t>r</w:t>
+      </w:r>
+      <w:r>
+        <w:t xml:space="preserve"> Abmeldung werden Sie auf die Startseite weitergeleitet.</w:t>
+      </w:r>
+    </w:p>
+    <w:p>
+      <w:r>
+        <w:t>[Screenshot</w:t>
+      </w:r>
+    </w:p>
+    <w:p>
+      <w:pPr>
+        <w:rPr>
+          <w:smallCaps/>
+          <w:spacing w:val="5"/>
+          <w:sz w:val="28"/>
+          <w:szCs w:val="28"/>
+        </w:rPr>
+      </w:pPr>
+      <w:bookmarkStart w:id="2" w:name="_Toc405880812"/>
+      <w:r>
+        <w:br w:type="page"/>
+      </w:r>
+    </w:p>
+    <w:p>
+      <w:pPr>
+        <w:pStyle w:val="berschrift2"/>
+      </w:pPr>
+      <w:r>
+        <w:lastRenderedPageBreak/>
         <w:t>Veranstaltungen verwalten</w:t>
       </w:r>
       <w:bookmarkEnd w:id="2"/>
     </w:p>
     <w:p>
-      <w:bookmarkStart w:id="3" w:name="_GoBack"/>
+      <w:r>
+        <w:t xml:space="preserve">Achtung: </w:t>
+      </w:r>
+      <w:r>
+        <w:t>Um Zugriff zu diesem Bereich zu erhalten muss man als Administrator angemeldet sein (siehe Abschnitt „</w:t>
+      </w:r>
+      <w:r>
+        <w:t>Benutzer Anmelden</w:t>
+      </w:r>
+      <w:r>
+        <w:t>“).</w:t>
+      </w:r>
+    </w:p>
+    <w:p>
+      <w:r>
+        <w:t xml:space="preserve">Der Verwaltungsbereich für die Veranstaltungen kann </w:t>
+      </w:r>
+      <w:r>
+        <w:t>mit dem</w:t>
+      </w:r>
+      <w:r>
+        <w:t xml:space="preserve"> Navigationsmenu links über „Management“ &gt; „Events“ erreicht werden.</w:t>
+      </w:r>
+      <w:r>
+        <w:t xml:space="preserve"> </w:t>
+      </w:r>
+    </w:p>
+    <w:p>
+      <w:r>
+        <w:t>[Screenshot</w:t>
+      </w:r>
+    </w:p>
+    <w:p>
+      <w:r>
+        <w:t>Diese Seite bietet eine Übersicht über alle vorhandenen Veranstaltungen und bietet Funktionen zum Erstellen, Bearbeiten und Löschen.</w:t>
+      </w:r>
+    </w:p>
+    <w:p>
+      <w:r>
+        <w:t>[Screenshot</w:t>
+      </w:r>
+    </w:p>
+    <w:p>
+      <w:pPr>
+        <w:pStyle w:val="berschrift3"/>
+      </w:pPr>
+      <w:bookmarkStart w:id="3" w:name="_Toc405880813"/>
+      <w:r>
+        <w:t>Veranstaltung erstellen</w:t>
+      </w:r>
       <w:bookmarkEnd w:id="3"/>
     </w:p>
     <w:p>
+      <w:r>
+        <w:t xml:space="preserve">Achtung: </w:t>
+      </w:r>
+      <w:r>
+        <w:t>Veranstaltungen können nur erstellt werden wenn mindestens ein Genre existiert (siehe Abschnitt „Genre erstellen“).</w:t>
+      </w:r>
+    </w:p>
+    <w:p>
+      <w:r>
+        <w:t>Um eine neue Veranstaltung zu</w:t>
+      </w:r>
+      <w:r>
+        <w:t xml:space="preserve"> erstellen, klicken sie auf </w:t>
+      </w:r>
+      <w:r>
+        <w:t>„Create Event“ (siehe Screenshot oben).</w:t>
+      </w:r>
+    </w:p>
+    <w:p>
+      <w:r>
+        <w:t>Füllen Sie die Felder mit ihren Wunschdaten</w:t>
+      </w:r>
+      <w:r>
+        <w:t xml:space="preserve"> aus</w:t>
+      </w:r>
+      <w:r>
+        <w:t xml:space="preserve"> und beachten Sie dabei, dass </w:t>
+      </w:r>
+      <w:r>
+        <w:t xml:space="preserve">Sie alle Pflichtfelder </w:t>
+      </w:r>
+      <w:r>
+        <w:t xml:space="preserve">(mit einem * markiert) </w:t>
+      </w:r>
+      <w:r>
+        <w:t xml:space="preserve">ausfüllen und das alle </w:t>
+      </w:r>
+      <w:r>
+        <w:t>Eingaben dem geforderten Format entsprechen</w:t>
+      </w:r>
+      <w:r>
+        <w:t xml:space="preserve"> </w:t>
+      </w:r>
+      <w:r>
+        <w:t xml:space="preserve">und klicken sie auf „Create Event“. Beachten Sie hierbei die </w:t>
+      </w:r>
+      <w:r>
+        <w:t xml:space="preserve">zusätzlichen </w:t>
+      </w:r>
+      <w:r>
+        <w:t>Tabs „Shows“ (Vorstellungen) und „Links“.</w:t>
+      </w:r>
+      <w:r>
+        <w:t xml:space="preserve"> </w:t>
+      </w:r>
+      <w:r>
+        <w:t>Bei allfälligen Falscheingaben werden Warnmeldungen angezeigt</w:t>
+      </w:r>
+      <w:r>
+        <w:t>.</w:t>
+      </w:r>
+    </w:p>
+    <w:p>
+      <w:r>
+        <w:t>[Screenshot</w:t>
+      </w:r>
+    </w:p>
+    <w:p>
       <w:pPr>
-        <w:pStyle w:val="Heading2"/>
+        <w:pStyle w:val="berschrift3"/>
       </w:pPr>
-      <w:bookmarkStart w:id="4" w:name="_Toc405747403"/>
-      <w:r>
-        <w:t>Preisgruppen verwalten</w:t>
+      <w:bookmarkStart w:id="4" w:name="_Toc405880814"/>
+      <w:r>
+        <w:t xml:space="preserve">Veranstaltung </w:t>
+      </w:r>
+      <w:r>
+        <w:t>b</w:t>
+      </w:r>
+      <w:r>
+        <w:t>earbeiten</w:t>
       </w:r>
       <w:bookmarkEnd w:id="4"/>
     </w:p>
-    <w:p/>
+    <w:p>
+      <w:r>
+        <w:t>Um eine Veranstaltung zu bearbeiten, klicken Sie auf das Bleistiftsymbol in der jeweiligen Tabellenzeile (siehe Screenshot oben).</w:t>
+      </w:r>
+    </w:p>
+    <w:p>
+      <w:r>
+        <w:t>Füllen Sie die Felder mit ihren Wunschdaten</w:t>
+      </w:r>
+      <w:r>
+        <w:t xml:space="preserve"> aus</w:t>
+      </w:r>
+      <w:r>
+        <w:t xml:space="preserve"> und beachten Sie dabei, dass Sie alle Pflichtfelder (mit einem * markiert) ausfüllen und das alle Eingaben dem geforderten Format entsprechen und klicken sie auf „</w:t>
+      </w:r>
+      <w:r>
+        <w:t>Save changes</w:t>
+      </w:r>
+      <w:r>
+        <w:t xml:space="preserve">“. </w:t>
+      </w:r>
+      <w:r>
+        <w:t>Beachten Sie hierbei die zusätzlichen Tabs „Shows“ (Vorstellungen) und „Links“.</w:t>
+      </w:r>
+      <w:r>
+        <w:t xml:space="preserve"> </w:t>
+      </w:r>
+      <w:r>
+        <w:t>Bei allfälligen Falscheingaben werden Warnmeldungen angezeigt.</w:t>
+      </w:r>
+    </w:p>
+    <w:p>
+      <w:r>
+        <w:t>Siehe Screenshot in Abschnitt „</w:t>
+      </w:r>
+      <w:r>
+        <w:t>Veranstaltung</w:t>
+      </w:r>
+      <w:bookmarkStart w:id="5" w:name="_GoBack"/>
+      <w:bookmarkEnd w:id="5"/>
+      <w:r>
+        <w:t xml:space="preserve"> erstellen“.</w:t>
+      </w:r>
+    </w:p>
     <w:p>
       <w:pPr>
-        <w:pStyle w:val="Heading2"/>
+        <w:pStyle w:val="berschrift3"/>
       </w:pPr>
-      <w:bookmarkStart w:id="5" w:name="_Toc405747404"/>
-      <w:r>
+      <w:bookmarkStart w:id="6" w:name="_Toc405880815"/>
+      <w:r>
+        <w:t xml:space="preserve">Veranstaltung </w:t>
+      </w:r>
+      <w:r>
+        <w:t>l</w:t>
+      </w:r>
+      <w:r>
+        <w:t>öschen</w:t>
+      </w:r>
+      <w:bookmarkEnd w:id="6"/>
+    </w:p>
+    <w:p>
+      <w:r>
+        <w:t xml:space="preserve">Um eine Veranstaltung zu </w:t>
+      </w:r>
+      <w:r>
+        <w:t>löschen</w:t>
+      </w:r>
+      <w:r>
+        <w:t xml:space="preserve">, klicken Sie auf das </w:t>
+      </w:r>
+      <w:r>
+        <w:t>Mülleimersymbol</w:t>
+      </w:r>
+      <w:r>
+        <w:t xml:space="preserve"> in der jeweiligen Tabellenzeile (siehe Screenshot oben).</w:t>
+      </w:r>
+    </w:p>
+    <w:p>
+      <w:r>
+        <w:t>Bestätigen Sie das folgende Dialogfeld mit „Delete event“, wenn Sie die Veranstaltung und alle zugehörigen Vorstellungen und Links wirklich löschen möchten oder klicken Sie auf „Cancel“ wenn Sie die Löschung abbrechen möchten.</w:t>
+      </w:r>
+    </w:p>
+    <w:p>
+      <w:r>
+        <w:t>[Screenshot</w:t>
+      </w:r>
+    </w:p>
+    <w:p>
+      <w:pPr>
+        <w:rPr>
+          <w:smallCaps/>
+          <w:spacing w:val="5"/>
+          <w:sz w:val="28"/>
+          <w:szCs w:val="28"/>
+        </w:rPr>
+      </w:pPr>
+      <w:bookmarkStart w:id="7" w:name="_Toc405880816"/>
+      <w:r>
+        <w:br w:type="page"/>
+      </w:r>
+    </w:p>
+    <w:p>
+      <w:pPr>
+        <w:pStyle w:val="berschrift2"/>
+      </w:pPr>
+      <w:r>
+        <w:lastRenderedPageBreak/>
+        <w:t>Preisgruppen verwalten</w:t>
+      </w:r>
+      <w:bookmarkEnd w:id="7"/>
+    </w:p>
+    <w:p>
+      <w:r>
+        <w:t xml:space="preserve">Achtung: </w:t>
+      </w:r>
+      <w:r>
+        <w:t>Um Zugriff zu diesem Bereich zu erhalten muss man als Administrator angemeldet sein (siehe Abschnitt „</w:t>
+      </w:r>
+      <w:r>
+        <w:t>Benutzer Anmelden</w:t>
+      </w:r>
+      <w:r>
+        <w:t>“).</w:t>
+      </w:r>
+    </w:p>
+    <w:p>
+      <w:r>
+        <w:t xml:space="preserve">Der Verwaltungsbereich für die </w:t>
+      </w:r>
+      <w:r>
+        <w:t xml:space="preserve">Preisgruppen </w:t>
+      </w:r>
+      <w:r>
+        <w:t>kann mit dem Navigationsmenu links über „Management“ &gt; „</w:t>
+      </w:r>
+      <w:r>
+        <w:t>Price Groups</w:t>
+      </w:r>
+      <w:r>
+        <w:t>“ erreicht werden</w:t>
+      </w:r>
+      <w:r>
+        <w:t>.</w:t>
+      </w:r>
+    </w:p>
+    <w:p>
+      <w:r>
+        <w:t>[Screenshot</w:t>
+      </w:r>
+    </w:p>
+    <w:p>
+      <w:r>
+        <w:t xml:space="preserve">Diese Seite bietet eine Übersicht über alle vorhandenen </w:t>
+      </w:r>
+      <w:r>
+        <w:t xml:space="preserve">Preisgruppen </w:t>
+      </w:r>
+      <w:r>
+        <w:t>und bietet Funktionen zum Erstellen, Bearbeiten und Löschen.</w:t>
+      </w:r>
+    </w:p>
+    <w:p>
+      <w:r>
+        <w:t>[Screenshot</w:t>
+      </w:r>
+    </w:p>
+    <w:p>
+      <w:pPr>
+        <w:pStyle w:val="berschrift3"/>
+      </w:pPr>
+      <w:bookmarkStart w:id="8" w:name="_Toc405880817"/>
+      <w:r>
+        <w:t>Preisgruppe erstellen</w:t>
+      </w:r>
+      <w:bookmarkEnd w:id="8"/>
+    </w:p>
+    <w:p>
+      <w:r>
+        <w:t xml:space="preserve">Um eine neue </w:t>
+      </w:r>
+      <w:r>
+        <w:t>Preisgruppe</w:t>
+      </w:r>
+      <w:r>
+        <w:t xml:space="preserve"> zu erstellen, klicken sie auf „Create </w:t>
+      </w:r>
+      <w:r>
+        <w:t>Price Group</w:t>
+      </w:r>
+      <w:r>
+        <w:t>“ (siehe Screenshot oben).</w:t>
+      </w:r>
+    </w:p>
+    <w:p>
+      <w:r>
+        <w:t xml:space="preserve">Füllen Sie die Felder mit ihren Wunschdaten aus und beachten Sie dabei, dass Sie alle Pflichtfelder (mit einem * markiert) ausfüllen und das alle Eingaben dem geforderten Format entsprechen und klicken sie auf „Create </w:t>
+      </w:r>
+      <w:r>
+        <w:t>price group</w:t>
+      </w:r>
+      <w:r>
+        <w:t xml:space="preserve">“. </w:t>
+      </w:r>
+      <w:r>
+        <w:t>Bei allfälligen Falscheingaben werden Warnmeldungen angezeigt.</w:t>
+      </w:r>
+    </w:p>
+    <w:p>
+      <w:r>
+        <w:t>[Screenshot</w:t>
+      </w:r>
+    </w:p>
+    <w:p>
+      <w:pPr>
+        <w:pStyle w:val="berschrift3"/>
+      </w:pPr>
+      <w:bookmarkStart w:id="9" w:name="_Toc405880818"/>
+      <w:r>
+        <w:t>Preisgruppe bearbeiten</w:t>
+      </w:r>
+      <w:bookmarkEnd w:id="9"/>
+    </w:p>
+    <w:p>
+      <w:r>
+        <w:t xml:space="preserve">Um eine </w:t>
+      </w:r>
+      <w:r>
+        <w:t>Preisgruppe</w:t>
+      </w:r>
+      <w:r>
+        <w:t xml:space="preserve"> zu bearbeiten, klicken Sie auf das Bleistiftsymbol in der jeweiligen Tabellenzeile (siehe Screenshot oben).</w:t>
+      </w:r>
+    </w:p>
+    <w:p>
+      <w:r>
+        <w:t>Füllen Sie die Felder mit ihren Wunschdaten aus und beachten Sie dabei, dass Sie alle Pflichtfelder (mit einem * markiert) ausfüllen und das alle Eingaben dem geforderten Format entsprechen und klicken sie auf „Save changes“. Bei allfälligen Falscheingaben werden Warnmeldungen angezeigt.</w:t>
+      </w:r>
+    </w:p>
+    <w:p>
+      <w:r>
+        <w:t>Siehe Screenshot in Abschnitt „</w:t>
+      </w:r>
+      <w:r>
+        <w:t>Preisgruppe</w:t>
+      </w:r>
+      <w:r>
+        <w:t xml:space="preserve"> erstellen“.</w:t>
+      </w:r>
+    </w:p>
+    <w:p>
+      <w:pPr>
+        <w:pStyle w:val="berschrift3"/>
+      </w:pPr>
+      <w:bookmarkStart w:id="10" w:name="_Toc405880819"/>
+      <w:r>
+        <w:t>Preisgruppe löschen</w:t>
+      </w:r>
+      <w:bookmarkEnd w:id="10"/>
+    </w:p>
+    <w:p>
+      <w:r>
+        <w:t>Achtung: Ein</w:t>
+      </w:r>
+      <w:r>
+        <w:t>e</w:t>
+      </w:r>
+      <w:r>
+        <w:t xml:space="preserve"> </w:t>
+      </w:r>
+      <w:r>
+        <w:t>Preisgruppe</w:t>
+      </w:r>
+      <w:r>
+        <w:t xml:space="preserve"> kann nur gelöscht werden, wenn es keiner Veranstaltung zugeordnet ist (Siehe Abschnitte „Veranstaltung bearbeiten“ und „Veranstaltung löschen“).</w:t>
+      </w:r>
+    </w:p>
+    <w:p>
+      <w:r>
+        <w:t xml:space="preserve">Um eine </w:t>
+      </w:r>
+      <w:r>
+        <w:t>Preisgruppe</w:t>
+      </w:r>
+      <w:r>
+        <w:t xml:space="preserve"> zu löschen, klicken Sie auf das Mülleimersymbol in der jeweiligen Tabellenzeile (siehe Screenshot oben).</w:t>
+      </w:r>
+    </w:p>
+    <w:p>
+      <w:r>
+        <w:t xml:space="preserve">Bestätigen Sie das folgende Dialogfeld mit „Delete </w:t>
+      </w:r>
+      <w:r>
+        <w:t>price group</w:t>
+      </w:r>
+      <w:r>
+        <w:t xml:space="preserve">“, wenn Sie die </w:t>
+      </w:r>
+      <w:r>
+        <w:t>Preisgruppe</w:t>
+      </w:r>
+      <w:r>
+        <w:t xml:space="preserve"> wirklich löschen möchten oder klicken Sie auf „Cancel“ wenn Sie die Löschung abbrechen möchten.</w:t>
+      </w:r>
+    </w:p>
+    <w:p>
+      <w:r>
+        <w:t>[Screenshot</w:t>
+      </w:r>
+    </w:p>
+    <w:p>
+      <w:pPr>
+        <w:rPr>
+          <w:smallCaps/>
+          <w:spacing w:val="5"/>
+          <w:sz w:val="28"/>
+          <w:szCs w:val="28"/>
+        </w:rPr>
+      </w:pPr>
+      <w:r>
+        <w:br w:type="page"/>
+      </w:r>
+    </w:p>
+    <w:p>
+      <w:pPr>
+        <w:pStyle w:val="berschrift2"/>
+      </w:pPr>
+      <w:bookmarkStart w:id="11" w:name="_Toc405880820"/>
+      <w:r>
+        <w:lastRenderedPageBreak/>
         <w:t>Genres Verwalten</w:t>
       </w:r>
-      <w:bookmarkEnd w:id="5"/>
+      <w:bookmarkEnd w:id="11"/>
     </w:p>
-    <w:p/>
+    <w:p>
+      <w:r>
+        <w:t xml:space="preserve">Achtung: </w:t>
+      </w:r>
+      <w:r>
+        <w:t>Um Zugriff zu diesem Bereich zu erhalten muss man als Administrator angemeldet sein (siehe Abschnitt „</w:t>
+      </w:r>
+      <w:r>
+        <w:t>Benutzer Anmelden</w:t>
+      </w:r>
+      <w:r>
+        <w:t>“).</w:t>
+      </w:r>
+    </w:p>
+    <w:p>
+      <w:r>
+        <w:t xml:space="preserve">Der Verwaltungsbereich für die </w:t>
+      </w:r>
+      <w:r>
+        <w:t>Genres</w:t>
+      </w:r>
+      <w:r>
+        <w:t xml:space="preserve"> kann mit dem Navigationsmenu links über „Management“ &gt; „</w:t>
+      </w:r>
+      <w:r>
+        <w:t>Genres</w:t>
+      </w:r>
+      <w:r>
+        <w:t>“ erreicht werden.</w:t>
+      </w:r>
+    </w:p>
+    <w:p>
+      <w:r>
+        <w:t>[Screenshot</w:t>
+      </w:r>
+    </w:p>
+    <w:p>
+      <w:r>
+        <w:t xml:space="preserve">Diese Seite bietet eine Übersicht über alle vorhandenen </w:t>
+      </w:r>
+      <w:r>
+        <w:t>Genres</w:t>
+      </w:r>
+      <w:r>
+        <w:t xml:space="preserve"> und bietet Funktionen zum Erstellen, Bearbeiten und Löschen.</w:t>
+      </w:r>
+    </w:p>
+    <w:p>
+      <w:r>
+        <w:t>[Screenshot</w:t>
+      </w:r>
+    </w:p>
+    <w:p>
+      <w:pPr>
+        <w:pStyle w:val="berschrift3"/>
+      </w:pPr>
+      <w:bookmarkStart w:id="12" w:name="_Toc405880821"/>
+      <w:r>
+        <w:t>Genre erstellen</w:t>
+      </w:r>
+      <w:bookmarkEnd w:id="12"/>
+    </w:p>
+    <w:p>
+      <w:r>
+        <w:t>Um ein neue</w:t>
+      </w:r>
+      <w:r>
+        <w:t>s</w:t>
+      </w:r>
+      <w:r>
+        <w:t xml:space="preserve"> </w:t>
+      </w:r>
+      <w:r>
+        <w:t>Genre</w:t>
+      </w:r>
+      <w:r>
+        <w:t xml:space="preserve"> zu erstellen, klicken sie auf „Create </w:t>
+      </w:r>
+      <w:r>
+        <w:t>Genre</w:t>
+      </w:r>
+      <w:r>
+        <w:t>“ (siehe Screenshot oben).</w:t>
+      </w:r>
+    </w:p>
+    <w:p>
+      <w:r>
+        <w:t xml:space="preserve">Füllen Sie die Felder mit ihren Wunschdaten aus und beachten Sie dabei, dass Sie alle Pflichtfelder (mit einem * markiert) ausfüllen und das alle Eingaben dem geforderten Format entsprechen und klicken sie auf „Create </w:t>
+      </w:r>
+      <w:r>
+        <w:t>genre</w:t>
+      </w:r>
+      <w:r>
+        <w:t xml:space="preserve">“. </w:t>
+      </w:r>
+      <w:r>
+        <w:t>Bei allfälligen Falscheingaben werden Warnmeldungen angezeigt.</w:t>
+      </w:r>
+    </w:p>
+    <w:p>
+      <w:r>
+        <w:t>[Screenshot</w:t>
+      </w:r>
+    </w:p>
+    <w:p>
+      <w:pPr>
+        <w:pStyle w:val="berschrift3"/>
+      </w:pPr>
+      <w:bookmarkStart w:id="13" w:name="_Toc405880822"/>
+      <w:r>
+        <w:t>Genre bearbeiten</w:t>
+      </w:r>
+      <w:bookmarkEnd w:id="13"/>
+    </w:p>
+    <w:p>
+      <w:r>
+        <w:t xml:space="preserve">Um ein Genre </w:t>
+      </w:r>
+      <w:r>
+        <w:t>zu bearbeiten, klicken Sie auf das Bleistiftsymbol in der jeweiligen Tabellenzeile (siehe Screenshot oben).</w:t>
+      </w:r>
+    </w:p>
+    <w:p>
+      <w:r>
+        <w:t>Füllen Sie die Felder mit ihren Wunschdaten aus und beachten Sie dabei, dass Sie alle Pflichtfelder (mit einem * markiert) ausfüllen und das alle Eingaben dem geforderten Format entsprechen und klicken sie auf „Save changes“. Bei allfälligen Falscheingaben werden Warnmeldungen angezeigt.</w:t>
+      </w:r>
+    </w:p>
+    <w:p>
+      <w:r>
+        <w:t>Siehe Screenshot in Abschnitt „Genre erstellen“.</w:t>
+      </w:r>
+    </w:p>
+    <w:p>
+      <w:pPr>
+        <w:pStyle w:val="berschrift3"/>
+      </w:pPr>
+      <w:bookmarkStart w:id="14" w:name="_Toc405880823"/>
+      <w:r>
+        <w:t>Genre löschen</w:t>
+      </w:r>
+      <w:bookmarkEnd w:id="14"/>
+    </w:p>
+    <w:p>
+      <w:r>
+        <w:t>Achtung: Ein Genre kann nur gelöscht werden, wenn es keiner Veranstaltung zugeordnet ist (Siehe Abschnitte „Veranstaltung bearbeiten“ und „Veranstaltung löschen“).</w:t>
+      </w:r>
+    </w:p>
+    <w:p>
+      <w:r>
+        <w:t>Um ein</w:t>
+      </w:r>
+      <w:r>
+        <w:t xml:space="preserve"> Genre</w:t>
+      </w:r>
+      <w:r>
+        <w:t xml:space="preserve"> zu löschen, klicken Sie auf das Mülleimersymbol in der jeweiligen Tabellenzeile (siehe Screenshot oben).</w:t>
+      </w:r>
+    </w:p>
+    <w:p>
+      <w:r>
+        <w:t xml:space="preserve">Bestätigen Sie das folgende Dialogfeld mit „Delete </w:t>
+      </w:r>
+      <w:r>
+        <w:t>genre</w:t>
+      </w:r>
+      <w:r>
+        <w:t xml:space="preserve">“, wenn Sie </w:t>
+      </w:r>
+      <w:r>
+        <w:t>das</w:t>
+      </w:r>
+      <w:r>
+        <w:t xml:space="preserve"> </w:t>
+      </w:r>
+      <w:r>
+        <w:t>Genre</w:t>
+      </w:r>
+      <w:r>
+        <w:t xml:space="preserve"> wirklich löschen möchten oder klicken Sie auf „Cancel“ wenn Sie die Löschung abbrechen möchten.</w:t>
+      </w:r>
+    </w:p>
+    <w:p>
+      <w:r>
+        <w:t>[Screenshot</w:t>
+      </w:r>
+    </w:p>
     <w:sectPr>
       <w:headerReference w:type="default" r:id="rId9"/>
       <w:footerReference w:type="default" r:id="rId10"/>
@@ -4899,7 +6402,7 @@
 <w:ftr xmlns:wpc="http://schemas.microsoft.com/office/word/2010/wordprocessingCanvas" xmlns:mc="http://schemas.openxmlformats.org/markup-compatibility/2006" xmlns:o="urn:schemas-microsoft-com:office:office" xmlns:r="http://schemas.openxmlformats.org/officeDocument/2006/relationships" xmlns:m="http://schemas.openxmlformats.org/officeDocument/2006/math" xmlns:v="urn:schemas-microsoft-com:vml" xmlns:wp14="http://schemas.microsoft.com/office/word/2010/wordprocessingDrawing" xmlns:wp="http://schemas.openxmlformats.org/drawingml/2006/wordprocessingDrawing" xmlns:w10="urn:schemas-microsoft-com:office:word" xmlns:w="http://schemas.openxmlformats.org/wordprocessingml/2006/main" xmlns:w14="http://schemas.microsoft.com/office/word/2010/wordml" xmlns:w15="http://schemas.microsoft.com/office/word/2012/wordml" xmlns:wpg="http://schemas.microsoft.com/office/word/2010/wordprocessingGroup" xmlns:wpi="http://schemas.microsoft.com/office/word/2010/wordprocessingInk" xmlns:wne="http://schemas.microsoft.com/office/word/2006/wordml" xmlns:wps="http://schemas.microsoft.com/office/word/2010/wordprocessingShape" mc:Ignorable="w14 w15 wp14">
   <w:p>
     <w:pPr>
-      <w:pStyle w:val="Footer"/>
+      <w:pStyle w:val="Fuzeile"/>
       <w:rPr>
         <w:rFonts w:ascii="Arial" w:hAnsi="Arial" w:cs="Arial"/>
         <w:sz w:val="16"/>
@@ -5013,7 +6516,7 @@
         <w:szCs w:val="16"/>
         <w:lang w:val="de-DE"/>
       </w:rPr>
-      <w:t>3</w:t>
+      <w:t>4</w:t>
     </w:r>
     <w:r>
       <w:rPr>
@@ -5074,7 +6577,7 @@
         <w:szCs w:val="16"/>
         <w:lang w:val="de-DE"/>
       </w:rPr>
-      <w:t>3</w:t>
+      <w:t>6</w:t>
     </w:r>
     <w:r>
       <w:rPr>
@@ -5119,7 +6622,7 @@
 <w:hdr xmlns:wpc="http://schemas.microsoft.com/office/word/2010/wordprocessingCanvas" xmlns:mc="http://schemas.openxmlformats.org/markup-compatibility/2006" xmlns:o="urn:schemas-microsoft-com:office:office" xmlns:r="http://schemas.openxmlformats.org/officeDocument/2006/relationships" xmlns:m="http://schemas.openxmlformats.org/officeDocument/2006/math" xmlns:v="urn:schemas-microsoft-com:vml" xmlns:wp14="http://schemas.microsoft.com/office/word/2010/wordprocessingDrawing" xmlns:wp="http://schemas.openxmlformats.org/drawingml/2006/wordprocessingDrawing" xmlns:w10="urn:schemas-microsoft-com:office:word" xmlns:w="http://schemas.openxmlformats.org/wordprocessingml/2006/main" xmlns:w14="http://schemas.microsoft.com/office/word/2010/wordml" xmlns:w15="http://schemas.microsoft.com/office/word/2012/wordml" xmlns:wpg="http://schemas.microsoft.com/office/word/2010/wordprocessingGroup" xmlns:wpi="http://schemas.microsoft.com/office/word/2010/wordprocessingInk" xmlns:wne="http://schemas.microsoft.com/office/word/2006/wordml" xmlns:wps="http://schemas.microsoft.com/office/word/2010/wordprocessingShape" mc:Ignorable="w14 w15 wp14">
   <w:p>
     <w:pPr>
-      <w:pStyle w:val="Header"/>
+      <w:pStyle w:val="Kopfzeile"/>
       <w:rPr>
         <w:rFonts w:ascii="Arial" w:hAnsi="Arial" w:cs="Arial"/>
         <w:sz w:val="16"/>
@@ -5430,7 +6933,7 @@
     <w:lvl w:ilvl="0">
       <w:start w:val="1"/>
       <w:numFmt w:val="decimal"/>
-      <w:pStyle w:val="Heading1"/>
+      <w:pStyle w:val="berschrift1"/>
       <w:lvlText w:val="%1"/>
       <w:lvlJc w:val="left"/>
       <w:pPr>
@@ -5440,7 +6943,7 @@
     <w:lvl w:ilvl="1">
       <w:start w:val="1"/>
       <w:numFmt w:val="decimal"/>
-      <w:pStyle w:val="Heading2"/>
+      <w:pStyle w:val="berschrift2"/>
       <w:lvlText w:val="%1.%2"/>
       <w:lvlJc w:val="left"/>
       <w:pPr>
@@ -5450,7 +6953,7 @@
     <w:lvl w:ilvl="2">
       <w:start w:val="1"/>
       <w:numFmt w:val="decimal"/>
-      <w:pStyle w:val="Heading3"/>
+      <w:pStyle w:val="berschrift3"/>
       <w:lvlText w:val="%1.%2.%3"/>
       <w:lvlJc w:val="left"/>
       <w:pPr>
@@ -5460,7 +6963,7 @@
     <w:lvl w:ilvl="3">
       <w:start w:val="1"/>
       <w:numFmt w:val="decimal"/>
-      <w:pStyle w:val="Heading4"/>
+      <w:pStyle w:val="berschrift4"/>
       <w:lvlText w:val="%1.%2.%3.%4"/>
       <w:lvlJc w:val="left"/>
       <w:pPr>
@@ -5470,7 +6973,7 @@
     <w:lvl w:ilvl="4">
       <w:start w:val="1"/>
       <w:numFmt w:val="decimal"/>
-      <w:pStyle w:val="Heading5"/>
+      <w:pStyle w:val="berschrift5"/>
       <w:lvlText w:val="%1.%2.%3.%4.%5"/>
       <w:lvlJc w:val="left"/>
       <w:pPr>
@@ -5480,7 +6983,7 @@
     <w:lvl w:ilvl="5">
       <w:start w:val="1"/>
       <w:numFmt w:val="decimal"/>
-      <w:pStyle w:val="Heading6"/>
+      <w:pStyle w:val="berschrift6"/>
       <w:lvlText w:val="%1.%2.%3.%4.%5.%6"/>
       <w:lvlJc w:val="left"/>
       <w:pPr>
@@ -5490,7 +6993,7 @@
     <w:lvl w:ilvl="6">
       <w:start w:val="1"/>
       <w:numFmt w:val="decimal"/>
-      <w:pStyle w:val="Heading7"/>
+      <w:pStyle w:val="berschrift7"/>
       <w:lvlText w:val="%1.%2.%3.%4.%5.%6.%7"/>
       <w:lvlJc w:val="left"/>
       <w:pPr>
@@ -5500,7 +7003,7 @@
     <w:lvl w:ilvl="7">
       <w:start w:val="1"/>
       <w:numFmt w:val="decimal"/>
-      <w:pStyle w:val="Heading8"/>
+      <w:pStyle w:val="berschrift8"/>
       <w:lvlText w:val="%1.%2.%3.%4.%5.%6.%7.%8"/>
       <w:lvlJc w:val="left"/>
       <w:pPr>
@@ -5510,7 +7013,7 @@
     <w:lvl w:ilvl="8">
       <w:start w:val="1"/>
       <w:numFmt w:val="decimal"/>
-      <w:pStyle w:val="Heading9"/>
+      <w:pStyle w:val="berschrift9"/>
       <w:lvlText w:val="%1.%2.%3.%4.%5.%6.%7.%8.%9"/>
       <w:lvlJc w:val="left"/>
       <w:pPr>
@@ -6035,16 +7538,19 @@
     <w:lsdException w:name="List Table 6 Colorful Accent 6" w:uiPriority="51"/>
     <w:lsdException w:name="List Table 7 Colorful Accent 6" w:uiPriority="52"/>
   </w:latentStyles>
-  <w:style w:type="paragraph" w:default="1" w:styleId="Normal">
+  <w:style w:type="paragraph" w:default="1" w:styleId="Standard">
     <w:name w:val="Normal"/>
     <w:qFormat/>
-    <w:rsid w:val="004F02AE"/>
+    <w:rsid w:val="00176C16"/>
+    <w:pPr>
+      <w:jc w:val="left"/>
+    </w:pPr>
   </w:style>
-  <w:style w:type="paragraph" w:styleId="Heading1">
+  <w:style w:type="paragraph" w:styleId="berschrift1">
     <w:name w:val="heading 1"/>
-    <w:basedOn w:val="Normal"/>
-    <w:next w:val="Normal"/>
-    <w:link w:val="Heading1Char"/>
+    <w:basedOn w:val="Standard"/>
+    <w:next w:val="Standard"/>
+    <w:link w:val="berschrift1Zchn"/>
     <w:uiPriority w:val="9"/>
     <w:qFormat/>
     <w:rsid w:val="004F02AE"/>
@@ -6053,7 +7559,6 @@
         <w:numId w:val="3"/>
       </w:numPr>
       <w:spacing w:before="300" w:after="40"/>
-      <w:jc w:val="left"/>
       <w:outlineLvl w:val="0"/>
     </w:pPr>
     <w:rPr>
@@ -6063,11 +7568,11 @@
       <w:szCs w:val="32"/>
     </w:rPr>
   </w:style>
-  <w:style w:type="paragraph" w:styleId="Heading2">
+  <w:style w:type="paragraph" w:styleId="berschrift2">
     <w:name w:val="heading 2"/>
-    <w:basedOn w:val="Normal"/>
-    <w:next w:val="Normal"/>
-    <w:link w:val="Heading2Char"/>
+    <w:basedOn w:val="Standard"/>
+    <w:next w:val="Standard"/>
+    <w:link w:val="berschrift2Zchn"/>
     <w:uiPriority w:val="9"/>
     <w:unhideWhenUsed/>
     <w:qFormat/>
@@ -6078,7 +7583,6 @@
         <w:numId w:val="3"/>
       </w:numPr>
       <w:spacing w:after="0"/>
-      <w:jc w:val="left"/>
       <w:outlineLvl w:val="1"/>
     </w:pPr>
     <w:rPr>
@@ -6088,11 +7592,11 @@
       <w:szCs w:val="28"/>
     </w:rPr>
   </w:style>
-  <w:style w:type="paragraph" w:styleId="Heading3">
+  <w:style w:type="paragraph" w:styleId="berschrift3">
     <w:name w:val="heading 3"/>
-    <w:basedOn w:val="Normal"/>
-    <w:next w:val="Normal"/>
-    <w:link w:val="Heading3Char"/>
+    <w:basedOn w:val="Standard"/>
+    <w:next w:val="Standard"/>
+    <w:link w:val="berschrift3Zchn"/>
     <w:uiPriority w:val="9"/>
     <w:unhideWhenUsed/>
     <w:qFormat/>
@@ -6103,7 +7607,6 @@
         <w:numId w:val="3"/>
       </w:numPr>
       <w:spacing w:after="0"/>
-      <w:jc w:val="left"/>
       <w:outlineLvl w:val="2"/>
     </w:pPr>
     <w:rPr>
@@ -6113,11 +7616,11 @@
       <w:szCs w:val="24"/>
     </w:rPr>
   </w:style>
-  <w:style w:type="paragraph" w:styleId="Heading4">
+  <w:style w:type="paragraph" w:styleId="berschrift4">
     <w:name w:val="heading 4"/>
-    <w:basedOn w:val="Normal"/>
-    <w:next w:val="Normal"/>
-    <w:link w:val="Heading4Char"/>
+    <w:basedOn w:val="Standard"/>
+    <w:next w:val="Standard"/>
+    <w:link w:val="berschrift4Zchn"/>
     <w:uiPriority w:val="9"/>
     <w:semiHidden/>
     <w:unhideWhenUsed/>
@@ -6129,7 +7632,6 @@
         <w:numId w:val="3"/>
       </w:numPr>
       <w:spacing w:after="0"/>
-      <w:jc w:val="left"/>
       <w:outlineLvl w:val="3"/>
     </w:pPr>
     <w:rPr>
@@ -6141,11 +7643,11 @@
       <w:szCs w:val="22"/>
     </w:rPr>
   </w:style>
-  <w:style w:type="paragraph" w:styleId="Heading5">
+  <w:style w:type="paragraph" w:styleId="berschrift5">
     <w:name w:val="heading 5"/>
-    <w:basedOn w:val="Normal"/>
-    <w:next w:val="Normal"/>
-    <w:link w:val="Heading5Char"/>
+    <w:basedOn w:val="Standard"/>
+    <w:next w:val="Standard"/>
+    <w:link w:val="berschrift5Zchn"/>
     <w:uiPriority w:val="9"/>
     <w:semiHidden/>
     <w:unhideWhenUsed/>
@@ -6157,7 +7659,6 @@
         <w:numId w:val="3"/>
       </w:numPr>
       <w:spacing w:after="0"/>
-      <w:jc w:val="left"/>
       <w:outlineLvl w:val="4"/>
     </w:pPr>
     <w:rPr>
@@ -6168,11 +7669,11 @@
       <w:szCs w:val="22"/>
     </w:rPr>
   </w:style>
-  <w:style w:type="paragraph" w:styleId="Heading6">
+  <w:style w:type="paragraph" w:styleId="berschrift6">
     <w:name w:val="heading 6"/>
-    <w:basedOn w:val="Normal"/>
-    <w:next w:val="Normal"/>
-    <w:link w:val="Heading6Char"/>
+    <w:basedOn w:val="Standard"/>
+    <w:next w:val="Standard"/>
+    <w:link w:val="berschrift6Zchn"/>
     <w:uiPriority w:val="9"/>
     <w:semiHidden/>
     <w:unhideWhenUsed/>
@@ -6184,7 +7685,6 @@
         <w:numId w:val="3"/>
       </w:numPr>
       <w:spacing w:after="0"/>
-      <w:jc w:val="left"/>
       <w:outlineLvl w:val="5"/>
     </w:pPr>
     <w:rPr>
@@ -6195,11 +7695,11 @@
       <w:szCs w:val="22"/>
     </w:rPr>
   </w:style>
-  <w:style w:type="paragraph" w:styleId="Heading7">
+  <w:style w:type="paragraph" w:styleId="berschrift7">
     <w:name w:val="heading 7"/>
-    <w:basedOn w:val="Normal"/>
-    <w:next w:val="Normal"/>
-    <w:link w:val="Heading7Char"/>
+    <w:basedOn w:val="Standard"/>
+    <w:next w:val="Standard"/>
+    <w:link w:val="berschrift7Zchn"/>
     <w:uiPriority w:val="9"/>
     <w:semiHidden/>
     <w:unhideWhenUsed/>
@@ -6211,7 +7711,6 @@
         <w:numId w:val="3"/>
       </w:numPr>
       <w:spacing w:after="0"/>
-      <w:jc w:val="left"/>
       <w:outlineLvl w:val="6"/>
     </w:pPr>
     <w:rPr>
@@ -6222,11 +7721,11 @@
       <w:spacing w:val="10"/>
     </w:rPr>
   </w:style>
-  <w:style w:type="paragraph" w:styleId="Heading8">
+  <w:style w:type="paragraph" w:styleId="berschrift8">
     <w:name w:val="heading 8"/>
-    <w:basedOn w:val="Normal"/>
-    <w:next w:val="Normal"/>
-    <w:link w:val="Heading8Char"/>
+    <w:basedOn w:val="Standard"/>
+    <w:next w:val="Standard"/>
+    <w:link w:val="berschrift8Zchn"/>
     <w:uiPriority w:val="9"/>
     <w:semiHidden/>
     <w:unhideWhenUsed/>
@@ -6238,7 +7737,6 @@
         <w:numId w:val="3"/>
       </w:numPr>
       <w:spacing w:after="0"/>
-      <w:jc w:val="left"/>
       <w:outlineLvl w:val="7"/>
     </w:pPr>
     <w:rPr>
@@ -6250,11 +7748,11 @@
       <w:color w:val="487B77" w:themeColor="accent6" w:themeShade="BF"/>
     </w:rPr>
   </w:style>
-  <w:style w:type="paragraph" w:styleId="Heading9">
+  <w:style w:type="paragraph" w:styleId="berschrift9">
     <w:name w:val="heading 9"/>
-    <w:basedOn w:val="Normal"/>
-    <w:next w:val="Normal"/>
-    <w:link w:val="Heading9Char"/>
+    <w:basedOn w:val="Standard"/>
+    <w:next w:val="Standard"/>
+    <w:link w:val="berschrift9Zchn"/>
     <w:uiPriority w:val="9"/>
     <w:semiHidden/>
     <w:unhideWhenUsed/>
@@ -6266,7 +7764,6 @@
         <w:numId w:val="3"/>
       </w:numPr>
       <w:spacing w:after="0"/>
-      <w:jc w:val="left"/>
       <w:outlineLvl w:val="8"/>
     </w:pPr>
     <w:rPr>
@@ -6278,13 +7775,13 @@
       <w:color w:val="305250" w:themeColor="accent6" w:themeShade="80"/>
     </w:rPr>
   </w:style>
-  <w:style w:type="character" w:default="1" w:styleId="DefaultParagraphFont">
+  <w:style w:type="character" w:default="1" w:styleId="Absatz-Standardschriftart">
     <w:name w:val="Default Paragraph Font"/>
     <w:uiPriority w:val="1"/>
     <w:semiHidden/>
     <w:unhideWhenUsed/>
   </w:style>
-  <w:style w:type="table" w:default="1" w:styleId="TableNormal">
+  <w:style w:type="table" w:default="1" w:styleId="NormaleTabelle">
     <w:name w:val="Normal Table"/>
     <w:uiPriority w:val="99"/>
     <w:semiHidden/>
@@ -6299,16 +7796,16 @@
       </w:tblCellMar>
     </w:tblPr>
   </w:style>
-  <w:style w:type="numbering" w:default="1" w:styleId="NoList">
+  <w:style w:type="numbering" w:default="1" w:styleId="KeineListe">
     <w:name w:val="No List"/>
     <w:uiPriority w:val="99"/>
     <w:semiHidden/>
     <w:unhideWhenUsed/>
   </w:style>
-  <w:style w:type="paragraph" w:styleId="Header">
+  <w:style w:type="paragraph" w:styleId="Kopfzeile">
     <w:name w:val="header"/>
-    <w:basedOn w:val="Normal"/>
-    <w:link w:val="HeaderChar"/>
+    <w:basedOn w:val="Standard"/>
+    <w:link w:val="KopfzeileZchn"/>
     <w:uiPriority w:val="99"/>
     <w:unhideWhenUsed/>
     <w:rsid w:val="004F02AE"/>
@@ -6320,17 +7817,17 @@
       <w:spacing w:after="0" w:line="240" w:lineRule="auto"/>
     </w:pPr>
   </w:style>
-  <w:style w:type="character" w:customStyle="1" w:styleId="HeaderChar">
-    <w:name w:val="Header Char"/>
-    <w:basedOn w:val="DefaultParagraphFont"/>
-    <w:link w:val="Header"/>
+  <w:style w:type="character" w:customStyle="1" w:styleId="KopfzeileZchn">
+    <w:name w:val="Kopfzeile Zchn"/>
+    <w:basedOn w:val="Absatz-Standardschriftart"/>
+    <w:link w:val="Kopfzeile"/>
     <w:uiPriority w:val="99"/>
     <w:rsid w:val="004F02AE"/>
   </w:style>
-  <w:style w:type="paragraph" w:styleId="Footer">
+  <w:style w:type="paragraph" w:styleId="Fuzeile">
     <w:name w:val="footer"/>
-    <w:basedOn w:val="Normal"/>
-    <w:link w:val="FooterChar"/>
+    <w:basedOn w:val="Standard"/>
+    <w:link w:val="FuzeileZchn"/>
     <w:uiPriority w:val="99"/>
     <w:unhideWhenUsed/>
     <w:rsid w:val="004F02AE"/>
@@ -6342,17 +7839,17 @@
       <w:spacing w:after="0" w:line="240" w:lineRule="auto"/>
     </w:pPr>
   </w:style>
-  <w:style w:type="character" w:customStyle="1" w:styleId="FooterChar">
-    <w:name w:val="Footer Char"/>
-    <w:basedOn w:val="DefaultParagraphFont"/>
-    <w:link w:val="Footer"/>
+  <w:style w:type="character" w:customStyle="1" w:styleId="FuzeileZchn">
+    <w:name w:val="Fußzeile Zchn"/>
+    <w:basedOn w:val="Absatz-Standardschriftart"/>
+    <w:link w:val="Fuzeile"/>
     <w:uiPriority w:val="99"/>
     <w:rsid w:val="004F02AE"/>
   </w:style>
-  <w:style w:type="character" w:customStyle="1" w:styleId="Heading1Char">
-    <w:name w:val="Heading 1 Char"/>
-    <w:basedOn w:val="DefaultParagraphFont"/>
-    <w:link w:val="Heading1"/>
+  <w:style w:type="character" w:customStyle="1" w:styleId="berschrift1Zchn">
+    <w:name w:val="Überschrift 1 Zchn"/>
+    <w:basedOn w:val="Absatz-Standardschriftart"/>
+    <w:link w:val="berschrift1"/>
     <w:uiPriority w:val="9"/>
     <w:rsid w:val="004F02AE"/>
     <w:rPr>
@@ -6362,10 +7859,10 @@
       <w:szCs w:val="32"/>
     </w:rPr>
   </w:style>
-  <w:style w:type="character" w:customStyle="1" w:styleId="Heading2Char">
-    <w:name w:val="Heading 2 Char"/>
-    <w:basedOn w:val="DefaultParagraphFont"/>
-    <w:link w:val="Heading2"/>
+  <w:style w:type="character" w:customStyle="1" w:styleId="berschrift2Zchn">
+    <w:name w:val="Überschrift 2 Zchn"/>
+    <w:basedOn w:val="Absatz-Standardschriftart"/>
+    <w:link w:val="berschrift2"/>
     <w:uiPriority w:val="9"/>
     <w:rsid w:val="004F02AE"/>
     <w:rPr>
@@ -6375,10 +7872,10 @@
       <w:szCs w:val="28"/>
     </w:rPr>
   </w:style>
-  <w:style w:type="character" w:customStyle="1" w:styleId="Heading3Char">
-    <w:name w:val="Heading 3 Char"/>
-    <w:basedOn w:val="DefaultParagraphFont"/>
-    <w:link w:val="Heading3"/>
+  <w:style w:type="character" w:customStyle="1" w:styleId="berschrift3Zchn">
+    <w:name w:val="Überschrift 3 Zchn"/>
+    <w:basedOn w:val="Absatz-Standardschriftart"/>
+    <w:link w:val="berschrift3"/>
     <w:uiPriority w:val="9"/>
     <w:rsid w:val="004F02AE"/>
     <w:rPr>
@@ -6388,10 +7885,10 @@
       <w:szCs w:val="24"/>
     </w:rPr>
   </w:style>
-  <w:style w:type="character" w:customStyle="1" w:styleId="Heading4Char">
-    <w:name w:val="Heading 4 Char"/>
-    <w:basedOn w:val="DefaultParagraphFont"/>
-    <w:link w:val="Heading4"/>
+  <w:style w:type="character" w:customStyle="1" w:styleId="berschrift4Zchn">
+    <w:name w:val="Überschrift 4 Zchn"/>
+    <w:basedOn w:val="Absatz-Standardschriftart"/>
+    <w:link w:val="berschrift4"/>
     <w:uiPriority w:val="9"/>
     <w:semiHidden/>
     <w:rsid w:val="004F02AE"/>
@@ -6404,10 +7901,10 @@
       <w:szCs w:val="22"/>
     </w:rPr>
   </w:style>
-  <w:style w:type="character" w:customStyle="1" w:styleId="Heading5Char">
-    <w:name w:val="Heading 5 Char"/>
-    <w:basedOn w:val="DefaultParagraphFont"/>
-    <w:link w:val="Heading5"/>
+  <w:style w:type="character" w:customStyle="1" w:styleId="berschrift5Zchn">
+    <w:name w:val="Überschrift 5 Zchn"/>
+    <w:basedOn w:val="Absatz-Standardschriftart"/>
+    <w:link w:val="berschrift5"/>
     <w:uiPriority w:val="9"/>
     <w:semiHidden/>
     <w:rsid w:val="004F02AE"/>
@@ -6419,10 +7916,10 @@
       <w:szCs w:val="22"/>
     </w:rPr>
   </w:style>
-  <w:style w:type="character" w:customStyle="1" w:styleId="Heading6Char">
-    <w:name w:val="Heading 6 Char"/>
-    <w:basedOn w:val="DefaultParagraphFont"/>
-    <w:link w:val="Heading6"/>
+  <w:style w:type="character" w:customStyle="1" w:styleId="berschrift6Zchn">
+    <w:name w:val="Überschrift 6 Zchn"/>
+    <w:basedOn w:val="Absatz-Standardschriftart"/>
+    <w:link w:val="berschrift6"/>
     <w:uiPriority w:val="9"/>
     <w:semiHidden/>
     <w:rsid w:val="004F02AE"/>
@@ -6434,10 +7931,10 @@
       <w:szCs w:val="22"/>
     </w:rPr>
   </w:style>
-  <w:style w:type="character" w:customStyle="1" w:styleId="Heading7Char">
-    <w:name w:val="Heading 7 Char"/>
-    <w:basedOn w:val="DefaultParagraphFont"/>
-    <w:link w:val="Heading7"/>
+  <w:style w:type="character" w:customStyle="1" w:styleId="berschrift7Zchn">
+    <w:name w:val="Überschrift 7 Zchn"/>
+    <w:basedOn w:val="Absatz-Standardschriftart"/>
+    <w:link w:val="berschrift7"/>
     <w:uiPriority w:val="9"/>
     <w:semiHidden/>
     <w:rsid w:val="004F02AE"/>
@@ -6449,10 +7946,10 @@
       <w:spacing w:val="10"/>
     </w:rPr>
   </w:style>
-  <w:style w:type="character" w:customStyle="1" w:styleId="Heading8Char">
-    <w:name w:val="Heading 8 Char"/>
-    <w:basedOn w:val="DefaultParagraphFont"/>
-    <w:link w:val="Heading8"/>
+  <w:style w:type="character" w:customStyle="1" w:styleId="berschrift8Zchn">
+    <w:name w:val="Überschrift 8 Zchn"/>
+    <w:basedOn w:val="Absatz-Standardschriftart"/>
+    <w:link w:val="berschrift8"/>
     <w:uiPriority w:val="9"/>
     <w:semiHidden/>
     <w:rsid w:val="004F02AE"/>
@@ -6465,10 +7962,10 @@
       <w:color w:val="487B77" w:themeColor="accent6" w:themeShade="BF"/>
     </w:rPr>
   </w:style>
-  <w:style w:type="character" w:customStyle="1" w:styleId="Heading9Char">
-    <w:name w:val="Heading 9 Char"/>
-    <w:basedOn w:val="DefaultParagraphFont"/>
-    <w:link w:val="Heading9"/>
+  <w:style w:type="character" w:customStyle="1" w:styleId="berschrift9Zchn">
+    <w:name w:val="Überschrift 9 Zchn"/>
+    <w:basedOn w:val="Absatz-Standardschriftart"/>
+    <w:link w:val="berschrift9"/>
     <w:uiPriority w:val="9"/>
     <w:semiHidden/>
     <w:rsid w:val="004F02AE"/>
@@ -6481,10 +7978,10 @@
       <w:color w:val="305250" w:themeColor="accent6" w:themeShade="80"/>
     </w:rPr>
   </w:style>
-  <w:style w:type="paragraph" w:styleId="Caption">
+  <w:style w:type="paragraph" w:styleId="Beschriftung">
     <w:name w:val="caption"/>
-    <w:basedOn w:val="Normal"/>
-    <w:next w:val="Normal"/>
+    <w:basedOn w:val="Standard"/>
+    <w:next w:val="Standard"/>
     <w:uiPriority w:val="35"/>
     <w:unhideWhenUsed/>
     <w:qFormat/>
@@ -6497,11 +7994,11 @@
       <w:szCs w:val="16"/>
     </w:rPr>
   </w:style>
-  <w:style w:type="paragraph" w:styleId="Title">
+  <w:style w:type="paragraph" w:styleId="Titel">
     <w:name w:val="Title"/>
-    <w:basedOn w:val="Normal"/>
-    <w:next w:val="Normal"/>
-    <w:link w:val="TitleChar"/>
+    <w:basedOn w:val="Standard"/>
+    <w:next w:val="Standard"/>
+    <w:link w:val="TitelZchn"/>
     <w:uiPriority w:val="10"/>
     <w:qFormat/>
     <w:rsid w:val="004F02AE"/>
@@ -6519,10 +8016,10 @@
       <w:szCs w:val="52"/>
     </w:rPr>
   </w:style>
-  <w:style w:type="character" w:customStyle="1" w:styleId="TitleChar">
-    <w:name w:val="Title Char"/>
-    <w:basedOn w:val="DefaultParagraphFont"/>
-    <w:link w:val="Title"/>
+  <w:style w:type="character" w:customStyle="1" w:styleId="TitelZchn">
+    <w:name w:val="Titel Zchn"/>
+    <w:basedOn w:val="Absatz-Standardschriftart"/>
+    <w:link w:val="Titel"/>
     <w:uiPriority w:val="10"/>
     <w:rsid w:val="004F02AE"/>
     <w:rPr>
@@ -6532,11 +8029,11 @@
       <w:szCs w:val="52"/>
     </w:rPr>
   </w:style>
-  <w:style w:type="paragraph" w:styleId="Subtitle">
+  <w:style w:type="paragraph" w:styleId="Untertitel">
     <w:name w:val="Subtitle"/>
-    <w:basedOn w:val="Normal"/>
-    <w:next w:val="Normal"/>
-    <w:link w:val="SubtitleChar"/>
+    <w:basedOn w:val="Standard"/>
+    <w:next w:val="Standard"/>
+    <w:link w:val="UntertitelZchn"/>
     <w:uiPriority w:val="11"/>
     <w:qFormat/>
     <w:rsid w:val="004F02AE"/>
@@ -6548,17 +8045,17 @@
       <w:rFonts w:asciiTheme="majorHAnsi" w:eastAsiaTheme="majorEastAsia" w:hAnsiTheme="majorHAnsi" w:cstheme="majorBidi"/>
     </w:rPr>
   </w:style>
-  <w:style w:type="character" w:customStyle="1" w:styleId="SubtitleChar">
-    <w:name w:val="Subtitle Char"/>
-    <w:basedOn w:val="DefaultParagraphFont"/>
-    <w:link w:val="Subtitle"/>
+  <w:style w:type="character" w:customStyle="1" w:styleId="UntertitelZchn">
+    <w:name w:val="Untertitel Zchn"/>
+    <w:basedOn w:val="Absatz-Standardschriftart"/>
+    <w:link w:val="Untertitel"/>
     <w:uiPriority w:val="11"/>
     <w:rsid w:val="004F02AE"/>
     <w:rPr>
       <w:rFonts w:asciiTheme="majorHAnsi" w:eastAsiaTheme="majorEastAsia" w:hAnsiTheme="majorHAnsi" w:cstheme="majorBidi"/>
     </w:rPr>
   </w:style>
-  <w:style w:type="character" w:styleId="Strong">
+  <w:style w:type="character" w:styleId="Fett">
     <w:name w:val="Strong"/>
     <w:uiPriority w:val="22"/>
     <w:qFormat/>
@@ -6569,7 +8066,7 @@
       <w:color w:val="62A39F" w:themeColor="accent6"/>
     </w:rPr>
   </w:style>
-  <w:style w:type="character" w:styleId="Emphasis">
+  <w:style w:type="character" w:styleId="Hervorhebung">
     <w:name w:val="Emphasis"/>
     <w:uiPriority w:val="20"/>
     <w:qFormat/>
@@ -6582,9 +8079,9 @@
       <w:spacing w:val="10"/>
     </w:rPr>
   </w:style>
-  <w:style w:type="paragraph" w:styleId="NoSpacing">
+  <w:style w:type="paragraph" w:styleId="KeinLeerraum">
     <w:name w:val="No Spacing"/>
-    <w:link w:val="NoSpacingChar"/>
+    <w:link w:val="KeinLeerraumZchn"/>
     <w:uiPriority w:val="1"/>
     <w:qFormat/>
     <w:rsid w:val="004F02AE"/>
@@ -6592,11 +8089,11 @@
       <w:spacing w:after="0" w:line="240" w:lineRule="auto"/>
     </w:pPr>
   </w:style>
-  <w:style w:type="paragraph" w:styleId="Quote">
+  <w:style w:type="paragraph" w:styleId="Zitat">
     <w:name w:val="Quote"/>
-    <w:basedOn w:val="Normal"/>
-    <w:next w:val="Normal"/>
-    <w:link w:val="QuoteChar"/>
+    <w:basedOn w:val="Standard"/>
+    <w:next w:val="Standard"/>
+    <w:link w:val="ZitatZchn"/>
     <w:uiPriority w:val="29"/>
     <w:qFormat/>
     <w:rsid w:val="004F02AE"/>
@@ -6605,10 +8102,10 @@
       <w:iCs/>
     </w:rPr>
   </w:style>
-  <w:style w:type="character" w:customStyle="1" w:styleId="QuoteChar">
-    <w:name w:val="Quote Char"/>
-    <w:basedOn w:val="DefaultParagraphFont"/>
-    <w:link w:val="Quote"/>
+  <w:style w:type="character" w:customStyle="1" w:styleId="ZitatZchn">
+    <w:name w:val="Zitat Zchn"/>
+    <w:basedOn w:val="Absatz-Standardschriftart"/>
+    <w:link w:val="Zitat"/>
     <w:uiPriority w:val="29"/>
     <w:rsid w:val="004F02AE"/>
     <w:rPr>
@@ -6616,11 +8113,11 @@
       <w:iCs/>
     </w:rPr>
   </w:style>
-  <w:style w:type="paragraph" w:styleId="IntenseQuote">
+  <w:style w:type="paragraph" w:styleId="IntensivesZitat">
     <w:name w:val="Intense Quote"/>
-    <w:basedOn w:val="Normal"/>
-    <w:next w:val="Normal"/>
-    <w:link w:val="IntenseQuoteChar"/>
+    <w:basedOn w:val="Standard"/>
+    <w:next w:val="Standard"/>
+    <w:link w:val="IntensivesZitatZchn"/>
     <w:uiPriority w:val="30"/>
     <w:qFormat/>
     <w:rsid w:val="004F02AE"/>
@@ -6638,10 +8135,10 @@
       <w:iCs/>
     </w:rPr>
   </w:style>
-  <w:style w:type="character" w:customStyle="1" w:styleId="IntenseQuoteChar">
-    <w:name w:val="Intense Quote Char"/>
-    <w:basedOn w:val="DefaultParagraphFont"/>
-    <w:link w:val="IntenseQuote"/>
+  <w:style w:type="character" w:customStyle="1" w:styleId="IntensivesZitatZchn">
+    <w:name w:val="Intensives Zitat Zchn"/>
+    <w:basedOn w:val="Absatz-Standardschriftart"/>
+    <w:link w:val="IntensivesZitat"/>
     <w:uiPriority w:val="30"/>
     <w:rsid w:val="004F02AE"/>
     <w:rPr>
@@ -6651,7 +8148,7 @@
       <w:iCs/>
     </w:rPr>
   </w:style>
-  <w:style w:type="character" w:styleId="SubtleEmphasis">
+  <w:style w:type="character" w:styleId="SchwacheHervorhebung">
     <w:name w:val="Subtle Emphasis"/>
     <w:uiPriority w:val="19"/>
     <w:qFormat/>
@@ -6661,7 +8158,7 @@
       <w:iCs/>
     </w:rPr>
   </w:style>
-  <w:style w:type="character" w:styleId="IntenseEmphasis">
+  <w:style w:type="character" w:styleId="IntensiveHervorhebung">
     <w:name w:val="Intense Emphasis"/>
     <w:uiPriority w:val="21"/>
     <w:qFormat/>
@@ -6675,7 +8172,7 @@
       <w:spacing w:val="10"/>
     </w:rPr>
   </w:style>
-  <w:style w:type="character" w:styleId="SubtleReference">
+  <w:style w:type="character" w:styleId="SchwacherVerweis">
     <w:name w:val="Subtle Reference"/>
     <w:uiPriority w:val="31"/>
     <w:qFormat/>
@@ -6685,7 +8182,7 @@
       <w:bCs/>
     </w:rPr>
   </w:style>
-  <w:style w:type="character" w:styleId="IntenseReference">
+  <w:style w:type="character" w:styleId="IntensiverVerweis">
     <w:name w:val="Intense Reference"/>
     <w:uiPriority w:val="32"/>
     <w:qFormat/>
@@ -6700,7 +8197,7 @@
       <w:u w:val="single"/>
     </w:rPr>
   </w:style>
-  <w:style w:type="character" w:styleId="BookTitle">
+  <w:style w:type="character" w:styleId="Buchtitel">
     <w:name w:val="Book Title"/>
     <w:uiPriority w:val="33"/>
     <w:qFormat/>
@@ -6713,10 +8210,10 @@
       <w:szCs w:val="20"/>
     </w:rPr>
   </w:style>
-  <w:style w:type="paragraph" w:styleId="TOCHeading">
+  <w:style w:type="paragraph" w:styleId="Inhaltsverzeichnisberschrift">
     <w:name w:val="TOC Heading"/>
-    <w:basedOn w:val="Heading1"/>
-    <w:next w:val="Normal"/>
+    <w:basedOn w:val="berschrift1"/>
+    <w:next w:val="Standard"/>
     <w:uiPriority w:val="39"/>
     <w:unhideWhenUsed/>
     <w:qFormat/>
@@ -6725,16 +8222,16 @@
       <w:outlineLvl w:val="9"/>
     </w:pPr>
   </w:style>
-  <w:style w:type="character" w:customStyle="1" w:styleId="NoSpacingChar">
-    <w:name w:val="No Spacing Char"/>
-    <w:basedOn w:val="DefaultParagraphFont"/>
-    <w:link w:val="NoSpacing"/>
+  <w:style w:type="character" w:customStyle="1" w:styleId="KeinLeerraumZchn">
+    <w:name w:val="Kein Leerraum Zchn"/>
+    <w:basedOn w:val="Absatz-Standardschriftart"/>
+    <w:link w:val="KeinLeerraum"/>
     <w:uiPriority w:val="1"/>
     <w:rsid w:val="004A4901"/>
   </w:style>
-  <w:style w:type="table" w:styleId="TableGrid">
+  <w:style w:type="table" w:styleId="Tabellenraster">
     <w:name w:val="Table Grid"/>
-    <w:basedOn w:val="TableNormal"/>
+    <w:basedOn w:val="NormaleTabelle"/>
     <w:uiPriority w:val="39"/>
     <w:rsid w:val="00F36A2C"/>
     <w:pPr>
@@ -6753,7 +8250,7 @@
   </w:style>
   <w:style w:type="character" w:styleId="Hyperlink">
     <w:name w:val="Hyperlink"/>
-    <w:basedOn w:val="DefaultParagraphFont"/>
+    <w:basedOn w:val="Absatz-Standardschriftart"/>
     <w:uiPriority w:val="99"/>
     <w:unhideWhenUsed/>
     <w:rsid w:val="00F834E6"/>
@@ -6762,9 +8259,9 @@
       <w:u w:val="single"/>
     </w:rPr>
   </w:style>
-  <w:style w:type="paragraph" w:styleId="ListParagraph">
+  <w:style w:type="paragraph" w:styleId="Listenabsatz">
     <w:name w:val="List Paragraph"/>
-    <w:basedOn w:val="Normal"/>
+    <w:basedOn w:val="Standard"/>
     <w:uiPriority w:val="34"/>
     <w:qFormat/>
     <w:rsid w:val="00DC494C"/>
@@ -6773,10 +8270,10 @@
       <w:contextualSpacing/>
     </w:pPr>
   </w:style>
-  <w:style w:type="paragraph" w:styleId="TOC1">
+  <w:style w:type="paragraph" w:styleId="Verzeichnis1">
     <w:name w:val="toc 1"/>
-    <w:basedOn w:val="Normal"/>
-    <w:next w:val="Normal"/>
+    <w:basedOn w:val="Standard"/>
+    <w:next w:val="Standard"/>
     <w:autoRedefine/>
     <w:uiPriority w:val="39"/>
     <w:unhideWhenUsed/>
@@ -6785,10 +8282,10 @@
       <w:spacing w:after="100"/>
     </w:pPr>
   </w:style>
-  <w:style w:type="paragraph" w:styleId="TOC2">
+  <w:style w:type="paragraph" w:styleId="Verzeichnis2">
     <w:name w:val="toc 2"/>
-    <w:basedOn w:val="Normal"/>
-    <w:next w:val="Normal"/>
+    <w:basedOn w:val="Standard"/>
+    <w:next w:val="Standard"/>
     <w:autoRedefine/>
     <w:uiPriority w:val="39"/>
     <w:unhideWhenUsed/>
@@ -6798,9 +8295,9 @@
       <w:ind w:left="200"/>
     </w:pPr>
   </w:style>
-  <w:style w:type="table" w:styleId="GridTable1Light-Accent1">
+  <w:style w:type="table" w:styleId="Gitternetztabelle1hellAkzent1">
     <w:name w:val="Grid Table 1 Light Accent 1"/>
-    <w:basedOn w:val="TableNormal"/>
+    <w:basedOn w:val="NormaleTabelle"/>
     <w:uiPriority w:val="46"/>
     <w:rsid w:val="00F14297"/>
     <w:pPr>
@@ -6855,9 +8352,9 @@
       </w:rPr>
     </w:tblStylePr>
   </w:style>
-  <w:style w:type="table" w:styleId="GridTable3-Accent1">
+  <w:style w:type="table" w:styleId="Gitternetztabelle3Akzent1">
     <w:name w:val="Grid Table 3 Accent 1"/>
-    <w:basedOn w:val="TableNormal"/>
+    <w:basedOn w:val="NormaleTabelle"/>
     <w:uiPriority w:val="48"/>
     <w:rsid w:val="00F14297"/>
     <w:pPr>
@@ -6991,9 +8488,9 @@
       </w:tcPr>
     </w:tblStylePr>
   </w:style>
-  <w:style w:type="table" w:styleId="GridTable5Dark-Accent1">
+  <w:style w:type="table" w:styleId="Gitternetztabelle5dunkelAkzent1">
     <w:name w:val="Grid Table 5 Dark Accent 1"/>
-    <w:basedOn w:val="TableNormal"/>
+    <w:basedOn w:val="NormaleTabelle"/>
     <w:uiPriority w:val="50"/>
     <w:rsid w:val="00F14297"/>
     <w:pPr>
@@ -7097,10 +8594,10 @@
       </w:tcPr>
     </w:tblStylePr>
   </w:style>
-  <w:style w:type="paragraph" w:styleId="TOC3">
+  <w:style w:type="paragraph" w:styleId="Verzeichnis3">
     <w:name w:val="toc 3"/>
-    <w:basedOn w:val="Normal"/>
-    <w:next w:val="Normal"/>
+    <w:basedOn w:val="Standard"/>
+    <w:next w:val="Standard"/>
     <w:autoRedefine/>
     <w:uiPriority w:val="39"/>
     <w:unhideWhenUsed/>
@@ -7110,9 +8607,9 @@
       <w:ind w:left="400"/>
     </w:pPr>
   </w:style>
-  <w:style w:type="table" w:styleId="PlainTable3">
+  <w:style w:type="table" w:styleId="EinfacheTabelle3">
     <w:name w:val="Plain Table 3"/>
-    <w:basedOn w:val="TableNormal"/>
+    <w:basedOn w:val="NormaleTabelle"/>
     <w:uiPriority w:val="43"/>
     <w:rsid w:val="001F4050"/>
     <w:pPr>
@@ -7491,7 +8988,7 @@
 </file>
 
 <file path=customXml/itemProps2.xml><?xml version="1.0" encoding="utf-8"?>
-<ds:datastoreItem xmlns:ds="http://schemas.openxmlformats.org/officeDocument/2006/customXml" ds:itemID="{460EF541-FE76-4DFA-BD3E-EA6F4D5EC247}">
+<ds:datastoreItem xmlns:ds="http://schemas.openxmlformats.org/officeDocument/2006/customXml" ds:itemID="{2DFA91B5-327B-4535-A9F6-4D663CB58043}">
   <ds:schemaRefs>
     <ds:schemaRef ds:uri="http://schemas.openxmlformats.org/officeDocument/2006/bibliography"/>
   </ds:schemaRefs>

</xml_diff>

<commit_message>
Added most of the screenshots to the user manual
</commit_message>
<xml_diff>
--- a/docs/User Manual.docx
+++ b/docs/User Manual.docx
@@ -4133,7 +4133,7 @@
           <w:lang w:val="en-US"/>
         </w:rPr>
       </w:pPr>
-      <w:bookmarkStart w:id="0" w:name="_Toc405885163"/>
+      <w:bookmarkStart w:id="0" w:name="_Toc405903259"/>
       <w:r>
         <w:rPr>
           <w:lang w:val="en-US"/>
@@ -4234,7 +4234,7 @@
           <w:r>
             <w:fldChar w:fldCharType="separate"/>
           </w:r>
-          <w:hyperlink w:anchor="_Toc405885163" w:history="1">
+          <w:hyperlink w:anchor="_Toc405903259" w:history="1">
             <w:r>
               <w:rPr>
                 <w:rStyle w:val="Hyperlink"/>
@@ -4279,7 +4279,7 @@
                 <w:noProof/>
                 <w:webHidden/>
               </w:rPr>
-              <w:instrText xml:space="preserve"> PAGEREF _Toc405885163 \h </w:instrText>
+              <w:instrText xml:space="preserve"> PAGEREF _Toc405903259 \h </w:instrText>
             </w:r>
             <w:r>
               <w:rPr>
@@ -4324,7 +4324,7 @@
               <w:lang w:eastAsia="de-CH"/>
             </w:rPr>
           </w:pPr>
-          <w:hyperlink w:anchor="_Toc405885164" w:history="1">
+          <w:hyperlink w:anchor="_Toc405903260" w:history="1">
             <w:r>
               <w:rPr>
                 <w:rStyle w:val="Hyperlink"/>
@@ -4367,7 +4367,7 @@
                 <w:noProof/>
                 <w:webHidden/>
               </w:rPr>
-              <w:instrText xml:space="preserve"> PAGEREF _Toc405885164 \h </w:instrText>
+              <w:instrText xml:space="preserve"> PAGEREF _Toc405903260 \h </w:instrText>
             </w:r>
             <w:r>
               <w:rPr>
@@ -4412,7 +4412,7 @@
               <w:lang w:eastAsia="de-CH"/>
             </w:rPr>
           </w:pPr>
-          <w:hyperlink w:anchor="_Toc405885165" w:history="1">
+          <w:hyperlink w:anchor="_Toc405903261" w:history="1">
             <w:r>
               <w:rPr>
                 <w:rStyle w:val="Hyperlink"/>
@@ -4455,7 +4455,7 @@
                 <w:noProof/>
                 <w:webHidden/>
               </w:rPr>
-              <w:instrText xml:space="preserve"> PAGEREF _Toc405885165 \h </w:instrText>
+              <w:instrText xml:space="preserve"> PAGEREF _Toc405903261 \h </w:instrText>
             </w:r>
             <w:r>
               <w:rPr>
@@ -4500,7 +4500,7 @@
               <w:lang w:eastAsia="de-CH"/>
             </w:rPr>
           </w:pPr>
-          <w:hyperlink w:anchor="_Toc405885166" w:history="1">
+          <w:hyperlink w:anchor="_Toc405903262" w:history="1">
             <w:r>
               <w:rPr>
                 <w:rStyle w:val="Hyperlink"/>
@@ -4543,7 +4543,7 @@
                 <w:noProof/>
                 <w:webHidden/>
               </w:rPr>
-              <w:instrText xml:space="preserve"> PAGEREF _Toc405885166 \h </w:instrText>
+              <w:instrText xml:space="preserve"> PAGEREF _Toc405903262 \h </w:instrText>
             </w:r>
             <w:r>
               <w:rPr>
@@ -4588,7 +4588,7 @@
               <w:lang w:eastAsia="de-CH"/>
             </w:rPr>
           </w:pPr>
-          <w:hyperlink w:anchor="_Toc405885167" w:history="1">
+          <w:hyperlink w:anchor="_Toc405903263" w:history="1">
             <w:r>
               <w:rPr>
                 <w:rStyle w:val="Hyperlink"/>
@@ -4631,7 +4631,7 @@
                 <w:noProof/>
                 <w:webHidden/>
               </w:rPr>
-              <w:instrText xml:space="preserve"> PAGEREF _Toc405885167 \h </w:instrText>
+              <w:instrText xml:space="preserve"> PAGEREF _Toc405903263 \h </w:instrText>
             </w:r>
             <w:r>
               <w:rPr>
@@ -4676,7 +4676,7 @@
               <w:lang w:eastAsia="de-CH"/>
             </w:rPr>
           </w:pPr>
-          <w:hyperlink w:anchor="_Toc405885168" w:history="1">
+          <w:hyperlink w:anchor="_Toc405903264" w:history="1">
             <w:r>
               <w:rPr>
                 <w:rStyle w:val="Hyperlink"/>
@@ -4719,7 +4719,7 @@
                 <w:noProof/>
                 <w:webHidden/>
               </w:rPr>
-              <w:instrText xml:space="preserve"> PAGEREF _Toc405885168 \h </w:instrText>
+              <w:instrText xml:space="preserve"> PAGEREF _Toc405903264 \h </w:instrText>
             </w:r>
             <w:r>
               <w:rPr>
@@ -4739,7 +4739,7 @@
                 <w:noProof/>
                 <w:webHidden/>
               </w:rPr>
-              <w:t>4</w:t>
+              <w:t>5</w:t>
             </w:r>
             <w:r>
               <w:rPr>
@@ -4764,7 +4764,7 @@
               <w:lang w:eastAsia="de-CH"/>
             </w:rPr>
           </w:pPr>
-          <w:hyperlink w:anchor="_Toc405885169" w:history="1">
+          <w:hyperlink w:anchor="_Toc405903265" w:history="1">
             <w:r>
               <w:rPr>
                 <w:rStyle w:val="Hyperlink"/>
@@ -4807,7 +4807,7 @@
                 <w:noProof/>
                 <w:webHidden/>
               </w:rPr>
-              <w:instrText xml:space="preserve"> PAGEREF _Toc405885169 \h </w:instrText>
+              <w:instrText xml:space="preserve"> PAGEREF _Toc405903265 \h </w:instrText>
             </w:r>
             <w:r>
               <w:rPr>
@@ -4827,7 +4827,7 @@
                 <w:noProof/>
                 <w:webHidden/>
               </w:rPr>
-              <w:t>4</w:t>
+              <w:t>5</w:t>
             </w:r>
             <w:r>
               <w:rPr>
@@ -4852,7 +4852,7 @@
               <w:lang w:eastAsia="de-CH"/>
             </w:rPr>
           </w:pPr>
-          <w:hyperlink w:anchor="_Toc405885170" w:history="1">
+          <w:hyperlink w:anchor="_Toc405903266" w:history="1">
             <w:r>
               <w:rPr>
                 <w:rStyle w:val="Hyperlink"/>
@@ -4895,7 +4895,7 @@
                 <w:noProof/>
                 <w:webHidden/>
               </w:rPr>
-              <w:instrText xml:space="preserve"> PAGEREF _Toc405885170 \h </w:instrText>
+              <w:instrText xml:space="preserve"> PAGEREF _Toc405903266 \h </w:instrText>
             </w:r>
             <w:r>
               <w:rPr>
@@ -4915,7 +4915,7 @@
                 <w:noProof/>
                 <w:webHidden/>
               </w:rPr>
-              <w:t>4</w:t>
+              <w:t>5</w:t>
             </w:r>
             <w:r>
               <w:rPr>
@@ -4940,7 +4940,7 @@
               <w:lang w:eastAsia="de-CH"/>
             </w:rPr>
           </w:pPr>
-          <w:hyperlink w:anchor="_Toc405885171" w:history="1">
+          <w:hyperlink w:anchor="_Toc405903267" w:history="1">
             <w:r>
               <w:rPr>
                 <w:rStyle w:val="Hyperlink"/>
@@ -4983,7 +4983,7 @@
                 <w:noProof/>
                 <w:webHidden/>
               </w:rPr>
-              <w:instrText xml:space="preserve"> PAGEREF _Toc405885171 \h </w:instrText>
+              <w:instrText xml:space="preserve"> PAGEREF _Toc405903267 \h </w:instrText>
             </w:r>
             <w:r>
               <w:rPr>
@@ -5003,7 +5003,117 @@
                 <w:noProof/>
                 <w:webHidden/>
               </w:rPr>
-              <w:t>5</w:t>
+              <w:t>6</w:t>
+            </w:r>
+            <w:r>
+              <w:rPr>
+                <w:noProof/>
+                <w:webHidden/>
+              </w:rPr>
+              <w:fldChar w:fldCharType="end"/>
+            </w:r>
+          </w:hyperlink>
+        </w:p>
+        <w:p>
+          <w:pPr>
+            <w:pStyle w:val="Verzeichnis3"/>
+            <w:tabs>
+              <w:tab w:val="right" w:leader="dot" w:pos="9062"/>
+            </w:tabs>
+            <w:rPr>
+              <w:noProof/>
+              <w:sz w:val="22"/>
+              <w:szCs w:val="22"/>
+              <w:lang w:eastAsia="de-CH"/>
+            </w:rPr>
+          </w:pPr>
+          <w:hyperlink w:anchor="_Toc405903268" w:history="1">
+            <w:r>
+              <w:rPr>
+                <w:rStyle w:val="Hyperlink"/>
+                <w:noProof/>
+              </w:rPr>
+              <w:drawing>
+                <wp:inline distT="0" distB="0" distL="0" distR="0" wp14:anchorId="5BEC875B" wp14:editId="1FC7772F">
+                  <wp:extent cx="5400000" cy="1911600"/>
+                  <wp:effectExtent l="19050" t="19050" r="10795" b="12700"/>
+                  <wp:docPr id="33" name="Grafik 33"/>
+                  <wp:cNvGraphicFramePr>
+                    <a:graphicFrameLocks xmlns:a="http://schemas.openxmlformats.org/drawingml/2006/main" noChangeAspect="1"/>
+                  </wp:cNvGraphicFramePr>
+                  <a:graphic xmlns:a="http://schemas.openxmlformats.org/drawingml/2006/main">
+                    <a:graphicData uri="http://schemas.openxmlformats.org/drawingml/2006/picture">
+                      <pic:pic xmlns:pic="http://schemas.openxmlformats.org/drawingml/2006/picture">
+                        <pic:nvPicPr>
+                          <pic:cNvPr id="1" name=""/>
+                          <pic:cNvPicPr/>
+                        </pic:nvPicPr>
+                        <pic:blipFill>
+                          <a:blip r:embed="rId9"/>
+                          <a:stretch>
+                            <a:fillRect/>
+                          </a:stretch>
+                        </pic:blipFill>
+                        <pic:spPr>
+                          <a:xfrm>
+                            <a:off x="0" y="0"/>
+                            <a:ext cx="5400000" cy="1911600"/>
+                          </a:xfrm>
+                          <a:prstGeom prst="rect">
+                            <a:avLst/>
+                          </a:prstGeom>
+                          <a:ln>
+                            <a:solidFill>
+                              <a:schemeClr val="tx1"/>
+                            </a:solidFill>
+                          </a:ln>
+                        </pic:spPr>
+                      </pic:pic>
+                    </a:graphicData>
+                  </a:graphic>
+                </wp:inline>
+              </w:drawing>
+            </w:r>
+            <w:r>
+              <w:rPr>
+                <w:noProof/>
+                <w:webHidden/>
+              </w:rPr>
+              <w:tab/>
+            </w:r>
+            <w:r>
+              <w:rPr>
+                <w:noProof/>
+                <w:webHidden/>
+              </w:rPr>
+              <w:fldChar w:fldCharType="begin"/>
+            </w:r>
+            <w:r>
+              <w:rPr>
+                <w:noProof/>
+                <w:webHidden/>
+              </w:rPr>
+              <w:instrText xml:space="preserve"> PAGEREF _Toc405903268 \h </w:instrText>
+            </w:r>
+            <w:r>
+              <w:rPr>
+                <w:noProof/>
+                <w:webHidden/>
+              </w:rPr>
+            </w:r>
+            <w:r>
+              <w:rPr>
+                <w:noProof/>
+                <w:webHidden/>
+              </w:rPr>
+              <w:fldChar w:fldCharType="separate"/>
+            </w:r>
+            <w:r>
+              <w:rPr>
+                <w:noProof/>
+                <w:webHidden/>
+              </w:rPr>
+              <w:t>6</w:t>
             </w:r>
             <w:r>
               <w:rPr>
@@ -5028,7 +5138,7 @@
               <w:lang w:eastAsia="de-CH"/>
             </w:rPr>
           </w:pPr>
-          <w:hyperlink w:anchor="_Toc405885172" w:history="1">
+          <w:hyperlink w:anchor="_Toc405903269" w:history="1">
             <w:r>
               <w:rPr>
                 <w:rStyle w:val="Hyperlink"/>
@@ -5071,7 +5181,7 @@
                 <w:noProof/>
                 <w:webHidden/>
               </w:rPr>
-              <w:instrText xml:space="preserve"> PAGEREF _Toc405885172 \h </w:instrText>
+              <w:instrText xml:space="preserve"> PAGEREF _Toc405903269 \h </w:instrText>
             </w:r>
             <w:r>
               <w:rPr>
@@ -5091,7 +5201,7 @@
                 <w:noProof/>
                 <w:webHidden/>
               </w:rPr>
-              <w:t>5</w:t>
+              <w:t>7</w:t>
             </w:r>
             <w:r>
               <w:rPr>
@@ -5116,7 +5226,7 @@
               <w:lang w:eastAsia="de-CH"/>
             </w:rPr>
           </w:pPr>
-          <w:hyperlink w:anchor="_Toc405885173" w:history="1">
+          <w:hyperlink w:anchor="_Toc405903270" w:history="1">
             <w:r>
               <w:rPr>
                 <w:rStyle w:val="Hyperlink"/>
@@ -5159,7 +5269,7 @@
                 <w:noProof/>
                 <w:webHidden/>
               </w:rPr>
-              <w:instrText xml:space="preserve"> PAGEREF _Toc405885173 \h </w:instrText>
+              <w:instrText xml:space="preserve"> PAGEREF _Toc405903270 \h </w:instrText>
             </w:r>
             <w:r>
               <w:rPr>
@@ -5179,7 +5289,7 @@
                 <w:noProof/>
                 <w:webHidden/>
               </w:rPr>
-              <w:t>5</w:t>
+              <w:t>7</w:t>
             </w:r>
             <w:r>
               <w:rPr>
@@ -5204,7 +5314,7 @@
               <w:lang w:eastAsia="de-CH"/>
             </w:rPr>
           </w:pPr>
-          <w:hyperlink w:anchor="_Toc405885174" w:history="1">
+          <w:hyperlink w:anchor="_Toc405903271" w:history="1">
             <w:r>
               <w:rPr>
                 <w:rStyle w:val="Hyperlink"/>
@@ -5247,7 +5357,7 @@
                 <w:noProof/>
                 <w:webHidden/>
               </w:rPr>
-              <w:instrText xml:space="preserve"> PAGEREF _Toc405885174 \h </w:instrText>
+              <w:instrText xml:space="preserve"> PAGEREF _Toc405903271 \h </w:instrText>
             </w:r>
             <w:r>
               <w:rPr>
@@ -5267,7 +5377,7 @@
                 <w:noProof/>
                 <w:webHidden/>
               </w:rPr>
-              <w:t>5</w:t>
+              <w:t>7</w:t>
             </w:r>
             <w:r>
               <w:rPr>
@@ -5292,7 +5402,7 @@
               <w:lang w:eastAsia="de-CH"/>
             </w:rPr>
           </w:pPr>
-          <w:hyperlink w:anchor="_Toc405885175" w:history="1">
+          <w:hyperlink w:anchor="_Toc405903272" w:history="1">
             <w:r>
               <w:rPr>
                 <w:rStyle w:val="Hyperlink"/>
@@ -5335,7 +5445,7 @@
                 <w:noProof/>
                 <w:webHidden/>
               </w:rPr>
-              <w:instrText xml:space="preserve"> PAGEREF _Toc405885175 \h </w:instrText>
+              <w:instrText xml:space="preserve"> PAGEREF _Toc405903272 \h </w:instrText>
             </w:r>
             <w:r>
               <w:rPr>
@@ -5355,7 +5465,7 @@
                 <w:noProof/>
                 <w:webHidden/>
               </w:rPr>
-              <w:t>6</w:t>
+              <w:t>8</w:t>
             </w:r>
             <w:r>
               <w:rPr>
@@ -5380,7 +5490,7 @@
               <w:lang w:eastAsia="de-CH"/>
             </w:rPr>
           </w:pPr>
-          <w:hyperlink w:anchor="_Toc405885176" w:history="1">
+          <w:hyperlink w:anchor="_Toc405903273" w:history="1">
             <w:r>
               <w:rPr>
                 <w:rStyle w:val="Hyperlink"/>
@@ -5423,7 +5533,7 @@
                 <w:noProof/>
                 <w:webHidden/>
               </w:rPr>
-              <w:instrText xml:space="preserve"> PAGEREF _Toc405885176 \h </w:instrText>
+              <w:instrText xml:space="preserve"> PAGEREF _Toc405903273 \h </w:instrText>
             </w:r>
             <w:r>
               <w:rPr>
@@ -5443,7 +5553,7 @@
                 <w:noProof/>
                 <w:webHidden/>
               </w:rPr>
-              <w:t>6</w:t>
+              <w:t>9</w:t>
             </w:r>
             <w:r>
               <w:rPr>
@@ -5468,7 +5578,7 @@
               <w:lang w:eastAsia="de-CH"/>
             </w:rPr>
           </w:pPr>
-          <w:hyperlink w:anchor="_Toc405885177" w:history="1">
+          <w:hyperlink w:anchor="_Toc405903274" w:history="1">
             <w:r>
               <w:rPr>
                 <w:rStyle w:val="Hyperlink"/>
@@ -5511,7 +5621,7 @@
                 <w:noProof/>
                 <w:webHidden/>
               </w:rPr>
-              <w:instrText xml:space="preserve"> PAGEREF _Toc405885177 \h </w:instrText>
+              <w:instrText xml:space="preserve"> PAGEREF _Toc405903274 \h </w:instrText>
             </w:r>
             <w:r>
               <w:rPr>
@@ -5531,7 +5641,7 @@
                 <w:noProof/>
                 <w:webHidden/>
               </w:rPr>
-              <w:t>6</w:t>
+              <w:t>9</w:t>
             </w:r>
             <w:r>
               <w:rPr>
@@ -5556,7 +5666,7 @@
               <w:lang w:eastAsia="de-CH"/>
             </w:rPr>
           </w:pPr>
-          <w:hyperlink w:anchor="_Toc405885178" w:history="1">
+          <w:hyperlink w:anchor="_Toc405903275" w:history="1">
             <w:r>
               <w:rPr>
                 <w:rStyle w:val="Hyperlink"/>
@@ -5599,7 +5709,7 @@
                 <w:noProof/>
                 <w:webHidden/>
               </w:rPr>
-              <w:instrText xml:space="preserve"> PAGEREF _Toc405885178 \h </w:instrText>
+              <w:instrText xml:space="preserve"> PAGEREF _Toc405903275 \h </w:instrText>
             </w:r>
             <w:r>
               <w:rPr>
@@ -5619,7 +5729,7 @@
                 <w:noProof/>
                 <w:webHidden/>
               </w:rPr>
-              <w:t>6</w:t>
+              <w:t>9</w:t>
             </w:r>
             <w:r>
               <w:rPr>
@@ -5663,7 +5773,7 @@
       <w:pPr>
         <w:pStyle w:val="berschrift1"/>
       </w:pPr>
-      <w:bookmarkStart w:id="1" w:name="_Toc405885164"/>
+      <w:bookmarkStart w:id="1" w:name="_Toc405903260"/>
       <w:r>
         <w:lastRenderedPageBreak/>
         <w:t>Administration</w:t>
@@ -5674,7 +5784,7 @@
       <w:pPr>
         <w:pStyle w:val="berschrift2"/>
       </w:pPr>
-      <w:bookmarkStart w:id="2" w:name="_Toc405885165"/>
+      <w:bookmarkStart w:id="2" w:name="_Toc405903261"/>
       <w:r>
         <w:t>Benutzer Anmelden</w:t>
       </w:r>
@@ -5736,17 +5846,66 @@
       <w:r>
         <w:t>Falls die Anmeldedaten korrekt waren werden Sie angemeldet und zur Startseite weitergeleitet. Falls die Anmeldedaten nicht korrekt waren werden Sie mit einem Warnhinweis darauf aufmerksam gemacht.</w:t>
       </w:r>
+      <w:r>
+        <w:t xml:space="preserve"> </w:t>
+      </w:r>
     </w:p>
     <w:p>
-      <w:r>
-        <w:t>[Screenshot</w:t>
+      <w:pPr>
+        <w:jc w:val="center"/>
+      </w:pPr>
+      <w:r>
+        <w:rPr>
+          <w:noProof/>
+          <w:lang w:eastAsia="de-CH"/>
+        </w:rPr>
+        <w:drawing>
+          <wp:inline distT="0" distB="0" distL="0" distR="0" wp14:anchorId="5FBA24E9" wp14:editId="0326DD5C">
+            <wp:extent cx="3240000" cy="2199600"/>
+            <wp:effectExtent l="19050" t="19050" r="17780" b="10795"/>
+            <wp:docPr id="36" name="Grafik 36"/>
+            <wp:cNvGraphicFramePr>
+              <a:graphicFrameLocks xmlns:a="http://schemas.openxmlformats.org/drawingml/2006/main" noChangeAspect="1"/>
+            </wp:cNvGraphicFramePr>
+            <a:graphic xmlns:a="http://schemas.openxmlformats.org/drawingml/2006/main">
+              <a:graphicData uri="http://schemas.openxmlformats.org/drawingml/2006/picture">
+                <pic:pic xmlns:pic="http://schemas.openxmlformats.org/drawingml/2006/picture">
+                  <pic:nvPicPr>
+                    <pic:cNvPr id="1" name=""/>
+                    <pic:cNvPicPr/>
+                  </pic:nvPicPr>
+                  <pic:blipFill>
+                    <a:blip r:embed="rId10"/>
+                    <a:stretch>
+                      <a:fillRect/>
+                    </a:stretch>
+                  </pic:blipFill>
+                  <pic:spPr>
+                    <a:xfrm>
+                      <a:off x="0" y="0"/>
+                      <a:ext cx="3240000" cy="2199600"/>
+                    </a:xfrm>
+                    <a:prstGeom prst="rect">
+                      <a:avLst/>
+                    </a:prstGeom>
+                    <a:ln>
+                      <a:solidFill>
+                        <a:schemeClr val="tx1"/>
+                      </a:solidFill>
+                    </a:ln>
+                  </pic:spPr>
+                </pic:pic>
+              </a:graphicData>
+            </a:graphic>
+          </wp:inline>
+        </w:drawing>
       </w:r>
     </w:p>
     <w:p>
       <w:pPr>
         <w:pStyle w:val="berschrift2"/>
       </w:pPr>
-      <w:bookmarkStart w:id="3" w:name="_Toc405885166"/>
+      <w:bookmarkStart w:id="3" w:name="_Toc405903262"/>
       <w:r>
         <w:t>Benutzer Abmelden</w:t>
       </w:r>
@@ -5788,7 +5947,7 @@
       <w:pPr>
         <w:pStyle w:val="berschrift2"/>
       </w:pPr>
-      <w:bookmarkStart w:id="4" w:name="_Toc405885167"/>
+      <w:bookmarkStart w:id="4" w:name="_Toc405903263"/>
       <w:r>
         <w:lastRenderedPageBreak/>
         <w:t>Veranstaltungen verwalten</w:t>
@@ -5797,10 +5956,7 @@
     </w:p>
     <w:p>
       <w:r>
-        <w:t xml:space="preserve">Achtung: </w:t>
-      </w:r>
-      <w:r>
-        <w:t>Um Zugriff zu diesem Bereich zu erhalten muss man als Administrator angemeldet sein (siehe Abschnitt „</w:t>
+        <w:t>Achtung: Um Zugriff zu diesem Bereich zu erhalten muss man als Administrator angemeldet sein (siehe Abschnitt „</w:t>
       </w:r>
       <w:r>
         <w:t>Benutzer Anmelden</w:t>
@@ -5819,13 +5975,56 @@
       <w:r>
         <w:t xml:space="preserve"> Navigationsmenu links über „Management“ &gt; „Events“ erreicht werden.</w:t>
       </w:r>
-      <w:r>
-        <w:t xml:space="preserve"> </w:t>
-      </w:r>
     </w:p>
     <w:p>
-      <w:r>
-        <w:t>[Screenshot</w:t>
+      <w:pPr>
+        <w:jc w:val="center"/>
+      </w:pPr>
+      <w:r>
+        <w:rPr>
+          <w:noProof/>
+          <w:lang w:eastAsia="de-CH"/>
+        </w:rPr>
+        <w:drawing>
+          <wp:inline distT="0" distB="0" distL="0" distR="0" wp14:anchorId="42FCCDAC" wp14:editId="5E410677">
+            <wp:extent cx="1897200" cy="2520000"/>
+            <wp:effectExtent l="19050" t="19050" r="27305" b="13970"/>
+            <wp:docPr id="11" name="Grafik 11"/>
+            <wp:cNvGraphicFramePr>
+              <a:graphicFrameLocks xmlns:a="http://schemas.openxmlformats.org/drawingml/2006/main" noChangeAspect="1"/>
+            </wp:cNvGraphicFramePr>
+            <a:graphic xmlns:a="http://schemas.openxmlformats.org/drawingml/2006/main">
+              <a:graphicData uri="http://schemas.openxmlformats.org/drawingml/2006/picture">
+                <pic:pic xmlns:pic="http://schemas.openxmlformats.org/drawingml/2006/picture">
+                  <pic:nvPicPr>
+                    <pic:cNvPr id="1" name=""/>
+                    <pic:cNvPicPr/>
+                  </pic:nvPicPr>
+                  <pic:blipFill>
+                    <a:blip r:embed="rId11"/>
+                    <a:stretch>
+                      <a:fillRect/>
+                    </a:stretch>
+                  </pic:blipFill>
+                  <pic:spPr>
+                    <a:xfrm>
+                      <a:off x="0" y="0"/>
+                      <a:ext cx="1897200" cy="2520000"/>
+                    </a:xfrm>
+                    <a:prstGeom prst="rect">
+                      <a:avLst/>
+                    </a:prstGeom>
+                    <a:ln>
+                      <a:solidFill>
+                        <a:schemeClr val="tx1"/>
+                      </a:solidFill>
+                    </a:ln>
+                  </pic:spPr>
+                </pic:pic>
+              </a:graphicData>
+            </a:graphic>
+          </wp:inline>
+        </w:drawing>
       </w:r>
     </w:p>
     <w:p>
@@ -5834,21 +6033,118 @@
       </w:r>
     </w:p>
     <w:p>
-      <w:r>
-        <w:t>[Screenshot</w:t>
-      </w:r>
-      <w:bookmarkStart w:id="5" w:name="_GoBack"/>
-      <w:bookmarkEnd w:id="5"/>
+      <w:pPr>
+        <w:jc w:val="center"/>
+      </w:pPr>
+      <w:r>
+        <w:rPr>
+          <w:noProof/>
+          <w:lang w:eastAsia="de-CH"/>
+        </w:rPr>
+        <w:drawing>
+          <wp:inline distT="0" distB="0" distL="0" distR="0" wp14:anchorId="7F873BDE" wp14:editId="2FF93C87">
+            <wp:extent cx="5400000" cy="1792800"/>
+            <wp:effectExtent l="19050" t="19050" r="10795" b="17145"/>
+            <wp:docPr id="37" name="Grafik 37"/>
+            <wp:cNvGraphicFramePr>
+              <a:graphicFrameLocks xmlns:a="http://schemas.openxmlformats.org/drawingml/2006/main" noChangeAspect="1"/>
+            </wp:cNvGraphicFramePr>
+            <a:graphic xmlns:a="http://schemas.openxmlformats.org/drawingml/2006/main">
+              <a:graphicData uri="http://schemas.openxmlformats.org/drawingml/2006/picture">
+                <pic:pic xmlns:pic="http://schemas.openxmlformats.org/drawingml/2006/picture">
+                  <pic:nvPicPr>
+                    <pic:cNvPr id="1" name=""/>
+                    <pic:cNvPicPr/>
+                  </pic:nvPicPr>
+                  <pic:blipFill>
+                    <a:blip r:embed="rId12"/>
+                    <a:stretch>
+                      <a:fillRect/>
+                    </a:stretch>
+                  </pic:blipFill>
+                  <pic:spPr>
+                    <a:xfrm>
+                      <a:off x="0" y="0"/>
+                      <a:ext cx="5400000" cy="1792800"/>
+                    </a:xfrm>
+                    <a:prstGeom prst="rect">
+                      <a:avLst/>
+                    </a:prstGeom>
+                    <a:ln w="9525">
+                      <a:solidFill>
+                        <a:schemeClr val="tx1"/>
+                      </a:solidFill>
+                    </a:ln>
+                  </pic:spPr>
+                </pic:pic>
+              </a:graphicData>
+            </a:graphic>
+          </wp:inline>
+        </w:drawing>
+      </w:r>
+    </w:p>
+    <w:p>
+      <w:pPr>
+        <w:jc w:val="center"/>
+        <w:rPr>
+          <w:sz w:val="16"/>
+        </w:rPr>
+      </w:pPr>
+      <w:r>
+        <w:rPr>
+          <w:sz w:val="16"/>
+        </w:rPr>
+        <w:t xml:space="preserve">Die </w:t>
+      </w:r>
+      <w:r>
+        <w:rPr>
+          <w:sz w:val="16"/>
+        </w:rPr>
+        <w:t>Übersicht der Veranstaltungen</w:t>
+      </w:r>
+      <w:r>
+        <w:rPr>
+          <w:sz w:val="16"/>
+        </w:rPr>
+        <w:t xml:space="preserve"> mit Funktionen zum Erstellen („Create </w:t>
+      </w:r>
+      <w:r>
+        <w:rPr>
+          <w:sz w:val="16"/>
+        </w:rPr>
+        <w:t>Event</w:t>
+      </w:r>
+      <w:r>
+        <w:rPr>
+          <w:sz w:val="16"/>
+        </w:rPr>
+        <w:t>“), Bearbeiten (Bleistift) und Löschen (Mülleimer)</w:t>
+      </w:r>
+    </w:p>
+    <w:p>
+      <w:pPr>
+        <w:jc w:val="both"/>
+        <w:rPr>
+          <w:smallCaps/>
+          <w:spacing w:val="5"/>
+          <w:sz w:val="24"/>
+          <w:szCs w:val="24"/>
+        </w:rPr>
+      </w:pPr>
+      <w:r>
+        <w:br w:type="page"/>
+      </w:r>
     </w:p>
     <w:p>
       <w:pPr>
         <w:pStyle w:val="berschrift3"/>
       </w:pPr>
-      <w:bookmarkStart w:id="6" w:name="_Toc405885168"/>
-      <w:r>
+      <w:bookmarkStart w:id="5" w:name="_Toc405903264"/>
+      <w:r>
+        <w:lastRenderedPageBreak/>
         <w:t>Veranstaltung erstellen</w:t>
       </w:r>
-      <w:bookmarkEnd w:id="6"/>
+      <w:bookmarkEnd w:id="5"/>
     </w:p>
     <w:p>
       <w:r>
@@ -5904,13 +6200,7 @@
         <w:t>Tabs „Shows“ (Vorstellungen) und „Links“.</w:t>
       </w:r>
       <w:r>
-        <w:t xml:space="preserve"> </w:t>
-      </w:r>
-      <w:r>
-        <w:t>Bei allfälligen Falscheingaben werden Warnmeldungen angezeigt</w:t>
-      </w:r>
-      <w:r>
-        <w:t>.</w:t>
+        <w:t xml:space="preserve"> Bei allfälligen Falscheingaben werden Warnmeldungen angezeigt.</w:t>
       </w:r>
     </w:p>
     <w:p>
@@ -5922,7 +6212,7 @@
       <w:pPr>
         <w:pStyle w:val="berschrift3"/>
       </w:pPr>
-      <w:bookmarkStart w:id="7" w:name="_Toc405885169"/>
+      <w:bookmarkStart w:id="6" w:name="_Toc405903265"/>
       <w:r>
         <w:t xml:space="preserve">Veranstaltung </w:t>
       </w:r>
@@ -5932,7 +6222,7 @@
       <w:r>
         <w:t>earbeiten</w:t>
       </w:r>
-      <w:bookmarkEnd w:id="7"/>
+      <w:bookmarkEnd w:id="6"/>
     </w:p>
     <w:p>
       <w:r>
@@ -5947,40 +6237,22 @@
         <w:t xml:space="preserve"> aus</w:t>
       </w:r>
       <w:r>
-        <w:t xml:space="preserve"> und beachten Sie dabei, dass Sie alle Pflichtfelder (mit einem * markiert) ausfüllen und das alle Eingaben dem geforderten Format entsprechen und klicken sie auf „</w:t>
-      </w:r>
-      <w:r>
-        <w:t>Save changes</w:t>
-      </w:r>
-      <w:r>
-        <w:t xml:space="preserve">“. </w:t>
-      </w:r>
-      <w:r>
-        <w:t>Beachten Sie hierbei die zusätzlichen Tabs „Shows“ (Vorstellungen) und „Links“.</w:t>
-      </w:r>
-      <w:r>
-        <w:t xml:space="preserve"> </w:t>
-      </w:r>
-      <w:r>
-        <w:t>Bei allfälligen Falscheingaben werden Warnmeldungen angezeigt.</w:t>
+        <w:t xml:space="preserve"> und beachten Sie dabei, dass Sie alle Pflichtfelder (mit einem * markiert) ausfüllen und das alle Eingaben dem geforderten Format entsprechen und klicken sie auf „Save changes“. </w:t>
+      </w:r>
+      <w:r>
+        <w:t>Beachten Sie hierbei die zusätzlichen Tabs „Shows“ (Vorstellungen) und „Links“. Bei allfälligen Falscheingaben werden Warnmeldungen angezeigt.</w:t>
       </w:r>
     </w:p>
     <w:p>
       <w:r>
-        <w:t>Siehe Screenshot in Abschnitt „</w:t>
-      </w:r>
-      <w:r>
-        <w:t>Veranstaltung</w:t>
-      </w:r>
-      <w:r>
-        <w:t xml:space="preserve"> erstellen“.</w:t>
+        <w:t>Siehe Screenshot in Abschnitt „Veranstaltung erstellen“.</w:t>
       </w:r>
     </w:p>
     <w:p>
       <w:pPr>
         <w:pStyle w:val="berschrift3"/>
       </w:pPr>
-      <w:bookmarkStart w:id="8" w:name="_Toc405885170"/>
+      <w:bookmarkStart w:id="7" w:name="_Toc405903266"/>
       <w:r>
         <w:t xml:space="preserve">Veranstaltung </w:t>
       </w:r>
@@ -5990,23 +6262,11 @@
       <w:r>
         <w:t>öschen</w:t>
       </w:r>
-      <w:bookmarkEnd w:id="8"/>
+      <w:bookmarkEnd w:id="7"/>
     </w:p>
     <w:p>
       <w:r>
-        <w:t xml:space="preserve">Um eine Veranstaltung zu </w:t>
-      </w:r>
-      <w:r>
-        <w:t>löschen</w:t>
-      </w:r>
-      <w:r>
-        <w:t xml:space="preserve">, klicken Sie auf das </w:t>
-      </w:r>
-      <w:r>
-        <w:t>Mülleimersymbol</w:t>
-      </w:r>
-      <w:r>
-        <w:t xml:space="preserve"> in der jeweiligen Tabellenzeile (siehe Screenshot oben).</w:t>
+        <w:t>Um eine Veranstaltung zu löschen, klicken Sie auf das Mülleimersymbol in der jeweiligen Tabellenzeile (siehe Screenshot oben).</w:t>
       </w:r>
     </w:p>
     <w:p>
@@ -6015,8 +6275,54 @@
       </w:r>
     </w:p>
     <w:p>
-      <w:r>
-        <w:t>[Screenshot</w:t>
+      <w:pPr>
+        <w:jc w:val="center"/>
+      </w:pPr>
+      <w:r>
+        <w:rPr>
+          <w:noProof/>
+          <w:lang w:eastAsia="de-CH"/>
+        </w:rPr>
+        <w:drawing>
+          <wp:inline distT="0" distB="0" distL="0" distR="0" wp14:anchorId="322A4EDC" wp14:editId="17746318">
+            <wp:extent cx="4320000" cy="1440000"/>
+            <wp:effectExtent l="19050" t="19050" r="23495" b="27305"/>
+            <wp:docPr id="39" name="Grafik 39"/>
+            <wp:cNvGraphicFramePr>
+              <a:graphicFrameLocks xmlns:a="http://schemas.openxmlformats.org/drawingml/2006/main" noChangeAspect="1"/>
+            </wp:cNvGraphicFramePr>
+            <a:graphic xmlns:a="http://schemas.openxmlformats.org/drawingml/2006/main">
+              <a:graphicData uri="http://schemas.openxmlformats.org/drawingml/2006/picture">
+                <pic:pic xmlns:pic="http://schemas.openxmlformats.org/drawingml/2006/picture">
+                  <pic:nvPicPr>
+                    <pic:cNvPr id="1" name=""/>
+                    <pic:cNvPicPr/>
+                  </pic:nvPicPr>
+                  <pic:blipFill>
+                    <a:blip r:embed="rId13"/>
+                    <a:stretch>
+                      <a:fillRect/>
+                    </a:stretch>
+                  </pic:blipFill>
+                  <pic:spPr>
+                    <a:xfrm>
+                      <a:off x="0" y="0"/>
+                      <a:ext cx="4320000" cy="1440000"/>
+                    </a:xfrm>
+                    <a:prstGeom prst="rect">
+                      <a:avLst/>
+                    </a:prstGeom>
+                    <a:ln>
+                      <a:solidFill>
+                        <a:schemeClr val="tx1"/>
+                      </a:solidFill>
+                    </a:ln>
+                  </pic:spPr>
+                </pic:pic>
+              </a:graphicData>
+            </a:graphic>
+          </wp:inline>
+        </w:drawing>
       </w:r>
     </w:p>
     <w:p>
@@ -6036,119 +6342,280 @@
       <w:pPr>
         <w:pStyle w:val="berschrift2"/>
       </w:pPr>
-      <w:bookmarkStart w:id="9" w:name="_Toc405885171"/>
+      <w:bookmarkStart w:id="8" w:name="_Toc405903267"/>
       <w:r>
         <w:lastRenderedPageBreak/>
         <w:t>Preisgruppen verwalten</w:t>
+      </w:r>
+      <w:bookmarkEnd w:id="8"/>
+    </w:p>
+    <w:p>
+      <w:r>
+        <w:t>Achtung: Um Zugriff zu diesem Bereich zu erhalten muss man als Administrator angemeldet sein (siehe Abschnitt „</w:t>
+      </w:r>
+      <w:r>
+        <w:t>Benutzer Anmelden</w:t>
+      </w:r>
+      <w:r>
+        <w:t>“).</w:t>
+      </w:r>
+    </w:p>
+    <w:p>
+      <w:r>
+        <w:t>Der Verwaltungsbereich für die Preisgruppen kann mit dem Navigationsmenu links über „Management“ &gt; „Price Groups“ erreicht werden</w:t>
+      </w:r>
+      <w:r>
+        <w:t>.</w:t>
+      </w:r>
+    </w:p>
+    <w:p>
+      <w:pPr>
+        <w:jc w:val="center"/>
+      </w:pPr>
+      <w:r>
+        <w:rPr>
+          <w:noProof/>
+          <w:lang w:eastAsia="de-CH"/>
+        </w:rPr>
+        <w:drawing>
+          <wp:inline distT="0" distB="0" distL="0" distR="0" wp14:anchorId="3F8E7E42" wp14:editId="6EB72DD9">
+            <wp:extent cx="1890000" cy="2520000"/>
+            <wp:effectExtent l="19050" t="19050" r="15240" b="13970"/>
+            <wp:docPr id="34" name="Grafik 34"/>
+            <wp:cNvGraphicFramePr>
+              <a:graphicFrameLocks xmlns:a="http://schemas.openxmlformats.org/drawingml/2006/main" noChangeAspect="1"/>
+            </wp:cNvGraphicFramePr>
+            <a:graphic xmlns:a="http://schemas.openxmlformats.org/drawingml/2006/main">
+              <a:graphicData uri="http://schemas.openxmlformats.org/drawingml/2006/picture">
+                <pic:pic xmlns:pic="http://schemas.openxmlformats.org/drawingml/2006/picture">
+                  <pic:nvPicPr>
+                    <pic:cNvPr id="1" name=""/>
+                    <pic:cNvPicPr/>
+                  </pic:nvPicPr>
+                  <pic:blipFill>
+                    <a:blip r:embed="rId14"/>
+                    <a:stretch>
+                      <a:fillRect/>
+                    </a:stretch>
+                  </pic:blipFill>
+                  <pic:spPr>
+                    <a:xfrm>
+                      <a:off x="0" y="0"/>
+                      <a:ext cx="1890000" cy="2520000"/>
+                    </a:xfrm>
+                    <a:prstGeom prst="rect">
+                      <a:avLst/>
+                    </a:prstGeom>
+                    <a:ln>
+                      <a:solidFill>
+                        <a:schemeClr val="tx1"/>
+                      </a:solidFill>
+                    </a:ln>
+                  </pic:spPr>
+                </pic:pic>
+              </a:graphicData>
+            </a:graphic>
+          </wp:inline>
+        </w:drawing>
+      </w:r>
+    </w:p>
+    <w:p>
+      <w:r>
+        <w:t>Diese Seite bietet eine Übersicht über alle vorhandenen Preisgruppen und bietet Funktionen zum Erstellen, Bearbeiten und Löschen.</w:t>
+      </w:r>
+    </w:p>
+    <w:p>
+      <w:pPr>
+        <w:pStyle w:val="berschrift3"/>
+        <w:numPr>
+          <w:ilvl w:val="0"/>
+          <w:numId w:val="0"/>
+        </w:numPr>
+        <w:ind w:left="720" w:hanging="720"/>
+        <w:jc w:val="center"/>
+      </w:pPr>
+      <w:bookmarkStart w:id="9" w:name="_Toc405903268"/>
+      <w:r>
+        <w:rPr>
+          <w:noProof/>
+          <w:lang w:eastAsia="de-CH"/>
+        </w:rPr>
+        <w:drawing>
+          <wp:inline distT="0" distB="0" distL="0" distR="0" wp14:anchorId="5BEC875B" wp14:editId="1FC7772F">
+            <wp:extent cx="5400000" cy="1911600"/>
+            <wp:effectExtent l="19050" t="19050" r="10795" b="12700"/>
+            <wp:docPr id="40" name="Grafik 40"/>
+            <wp:cNvGraphicFramePr>
+              <a:graphicFrameLocks xmlns:a="http://schemas.openxmlformats.org/drawingml/2006/main" noChangeAspect="1"/>
+            </wp:cNvGraphicFramePr>
+            <a:graphic xmlns:a="http://schemas.openxmlformats.org/drawingml/2006/main">
+              <a:graphicData uri="http://schemas.openxmlformats.org/drawingml/2006/picture">
+                <pic:pic xmlns:pic="http://schemas.openxmlformats.org/drawingml/2006/picture">
+                  <pic:nvPicPr>
+                    <pic:cNvPr id="1" name=""/>
+                    <pic:cNvPicPr/>
+                  </pic:nvPicPr>
+                  <pic:blipFill>
+                    <a:blip r:embed="rId9"/>
+                    <a:stretch>
+                      <a:fillRect/>
+                    </a:stretch>
+                  </pic:blipFill>
+                  <pic:spPr>
+                    <a:xfrm>
+                      <a:off x="0" y="0"/>
+                      <a:ext cx="5400000" cy="1911600"/>
+                    </a:xfrm>
+                    <a:prstGeom prst="rect">
+                      <a:avLst/>
+                    </a:prstGeom>
+                    <a:ln>
+                      <a:solidFill>
+                        <a:schemeClr val="tx1"/>
+                      </a:solidFill>
+                    </a:ln>
+                  </pic:spPr>
+                </pic:pic>
+              </a:graphicData>
+            </a:graphic>
+          </wp:inline>
+        </w:drawing>
       </w:r>
       <w:bookmarkEnd w:id="9"/>
     </w:p>
     <w:p>
-      <w:r>
-        <w:t xml:space="preserve">Achtung: </w:t>
-      </w:r>
-      <w:r>
-        <w:t>Um Zugriff zu diesem Bereich zu erhalten muss man als Administrator angemeldet sein (siehe Abschnitt „</w:t>
-      </w:r>
-      <w:r>
-        <w:t>Benutzer Anmelden</w:t>
-      </w:r>
-      <w:r>
-        <w:t>“).</w:t>
+      <w:pPr>
+        <w:jc w:val="center"/>
+        <w:rPr>
+          <w:sz w:val="16"/>
+        </w:rPr>
+      </w:pPr>
+      <w:r>
+        <w:rPr>
+          <w:sz w:val="16"/>
+        </w:rPr>
+        <w:t xml:space="preserve">Die </w:t>
+      </w:r>
+      <w:r>
+        <w:rPr>
+          <w:sz w:val="16"/>
+        </w:rPr>
+        <w:t>Übersicht der Preisgruppen</w:t>
+      </w:r>
+      <w:r>
+        <w:rPr>
+          <w:sz w:val="16"/>
+        </w:rPr>
+        <w:t xml:space="preserve"> mit Funktionen zum Erstellen („Create </w:t>
+      </w:r>
+      <w:r>
+        <w:rPr>
+          <w:sz w:val="16"/>
+        </w:rPr>
+        <w:t>Price Group</w:t>
+      </w:r>
+      <w:r>
+        <w:rPr>
+          <w:sz w:val="16"/>
+        </w:rPr>
+        <w:t>“), Bearbeiten (Bleistift) und Löschen (Mülleimer)</w:t>
       </w:r>
     </w:p>
+    <w:p/>
     <w:p>
-      <w:r>
-        <w:t xml:space="preserve">Der Verwaltungsbereich für die </w:t>
-      </w:r>
-      <w:r>
-        <w:t xml:space="preserve">Preisgruppen </w:t>
-      </w:r>
-      <w:r>
-        <w:t>kann mit dem Navigationsmenu links über „Management“ &gt; „</w:t>
-      </w:r>
-      <w:r>
-        <w:t>Price Groups</w:t>
-      </w:r>
-      <w:r>
-        <w:t>“ erreicht werden</w:t>
-      </w:r>
-      <w:r>
-        <w:t>.</w:t>
-      </w:r>
-    </w:p>
-    <w:p>
-      <w:r>
-        <w:t>[Screenshot</w:t>
-      </w:r>
-    </w:p>
-    <w:p>
-      <w:r>
-        <w:t xml:space="preserve">Diese Seite bietet eine Übersicht über alle vorhandenen </w:t>
-      </w:r>
-      <w:r>
-        <w:t xml:space="preserve">Preisgruppen </w:t>
-      </w:r>
-      <w:r>
-        <w:t>und bietet Funktionen zum Erstellen, Bearbeiten und Löschen.</w:t>
-      </w:r>
-    </w:p>
-    <w:p>
-      <w:r>
-        <w:t>[Screenshot</w:t>
+      <w:pPr>
+        <w:jc w:val="both"/>
+        <w:rPr>
+          <w:smallCaps/>
+          <w:spacing w:val="5"/>
+          <w:sz w:val="24"/>
+          <w:szCs w:val="24"/>
+        </w:rPr>
+      </w:pPr>
+      <w:r>
+        <w:br w:type="page"/>
       </w:r>
     </w:p>
     <w:p>
       <w:pPr>
         <w:pStyle w:val="berschrift3"/>
       </w:pPr>
-      <w:bookmarkStart w:id="10" w:name="_Toc405885172"/>
-      <w:r>
+      <w:bookmarkStart w:id="10" w:name="_Toc405903269"/>
+      <w:r>
+        <w:lastRenderedPageBreak/>
         <w:t>Preisgruppe erstellen</w:t>
       </w:r>
       <w:bookmarkEnd w:id="10"/>
     </w:p>
     <w:p>
       <w:r>
-        <w:t xml:space="preserve">Um eine neue </w:t>
-      </w:r>
-      <w:r>
-        <w:t>Preisgruppe</w:t>
-      </w:r>
-      <w:r>
-        <w:t xml:space="preserve"> zu erstellen, klicken sie auf „Create </w:t>
-      </w:r>
-      <w:r>
-        <w:t>Price Group</w:t>
-      </w:r>
-      <w:r>
-        <w:t>“ (siehe Screenshot oben).</w:t>
+        <w:t>Um eine neue Preisgruppe zu erstellen, klicken sie auf „Create Price Group“ (siehe Screenshot oben).</w:t>
       </w:r>
     </w:p>
     <w:p>
       <w:r>
-        <w:t xml:space="preserve">Füllen Sie die Felder mit ihren Wunschdaten aus und beachten Sie dabei, dass Sie alle Pflichtfelder (mit einem * markiert) ausfüllen und das alle Eingaben dem geforderten Format entsprechen und klicken sie auf „Create </w:t>
-      </w:r>
-      <w:r>
-        <w:t>price group</w:t>
-      </w:r>
-      <w:r>
-        <w:t xml:space="preserve">“. </w:t>
+        <w:t xml:space="preserve">Füllen Sie die Felder mit ihren Wunschdaten aus und beachten Sie dabei, dass Sie alle Pflichtfelder (mit einem * markiert) ausfüllen und das alle Eingaben dem geforderten Format entsprechen und klicken sie auf „Create price group“. </w:t>
       </w:r>
       <w:r>
         <w:t>Bei allfälligen Falscheingaben werden Warnmeldungen angezeigt.</w:t>
       </w:r>
     </w:p>
     <w:p>
-      <w:r>
-        <w:t>[Screenshot</w:t>
+      <w:pPr>
+        <w:jc w:val="center"/>
+      </w:pPr>
+      <w:r>
+        <w:rPr>
+          <w:noProof/>
+          <w:lang w:eastAsia="de-CH"/>
+        </w:rPr>
+        <w:drawing>
+          <wp:inline distT="0" distB="0" distL="0" distR="0" wp14:anchorId="76E0B256" wp14:editId="539719F4">
+            <wp:extent cx="4320000" cy="1688400"/>
+            <wp:effectExtent l="19050" t="19050" r="23495" b="26670"/>
+            <wp:docPr id="41" name="Grafik 41"/>
+            <wp:cNvGraphicFramePr>
+              <a:graphicFrameLocks xmlns:a="http://schemas.openxmlformats.org/drawingml/2006/main" noChangeAspect="1"/>
+            </wp:cNvGraphicFramePr>
+            <a:graphic xmlns:a="http://schemas.openxmlformats.org/drawingml/2006/main">
+              <a:graphicData uri="http://schemas.openxmlformats.org/drawingml/2006/picture">
+                <pic:pic xmlns:pic="http://schemas.openxmlformats.org/drawingml/2006/picture">
+                  <pic:nvPicPr>
+                    <pic:cNvPr id="1" name=""/>
+                    <pic:cNvPicPr/>
+                  </pic:nvPicPr>
+                  <pic:blipFill>
+                    <a:blip r:embed="rId15"/>
+                    <a:stretch>
+                      <a:fillRect/>
+                    </a:stretch>
+                  </pic:blipFill>
+                  <pic:spPr>
+                    <a:xfrm>
+                      <a:off x="0" y="0"/>
+                      <a:ext cx="4320000" cy="1688400"/>
+                    </a:xfrm>
+                    <a:prstGeom prst="rect">
+                      <a:avLst/>
+                    </a:prstGeom>
+                    <a:ln>
+                      <a:solidFill>
+                        <a:schemeClr val="tx1"/>
+                      </a:solidFill>
+                    </a:ln>
+                  </pic:spPr>
+                </pic:pic>
+              </a:graphicData>
+            </a:graphic>
+          </wp:inline>
+        </w:drawing>
       </w:r>
     </w:p>
     <w:p>
       <w:pPr>
         <w:pStyle w:val="berschrift3"/>
       </w:pPr>
-      <w:bookmarkStart w:id="11" w:name="_Toc405885173"/>
+      <w:bookmarkStart w:id="11" w:name="_Toc405903270"/>
       <w:r>
         <w:t>Preisgruppe bearbeiten</w:t>
       </w:r>
@@ -6156,13 +6623,7 @@
     </w:p>
     <w:p>
       <w:r>
-        <w:t xml:space="preserve">Um eine </w:t>
-      </w:r>
-      <w:r>
-        <w:t>Preisgruppe</w:t>
-      </w:r>
-      <w:r>
-        <w:t xml:space="preserve"> zu bearbeiten, klicken Sie auf das Bleistiftsymbol in der jeweiligen Tabellenzeile (siehe Screenshot oben).</w:t>
+        <w:t>Um eine Preisgruppe zu bearbeiten, klicken Sie auf das Bleistiftsymbol in der jeweiligen Tabellenzeile (siehe Screenshot oben).</w:t>
       </w:r>
     </w:p>
     <w:p>
@@ -6172,20 +6633,14 @@
     </w:p>
     <w:p>
       <w:r>
-        <w:t>Siehe Screenshot in Abschnitt „</w:t>
-      </w:r>
-      <w:r>
-        <w:t>Preisgruppe</w:t>
-      </w:r>
-      <w:r>
-        <w:t xml:space="preserve"> erstellen“.</w:t>
+        <w:t>Siehe Screenshot in Abschnitt „Preisgruppe erstellen“.</w:t>
       </w:r>
     </w:p>
     <w:p>
       <w:pPr>
         <w:pStyle w:val="berschrift3"/>
       </w:pPr>
-      <w:bookmarkStart w:id="12" w:name="_Toc405885174"/>
+      <w:bookmarkStart w:id="12" w:name="_Toc405903271"/>
       <w:r>
         <w:t>Preisgruppe löschen</w:t>
       </w:r>
@@ -6193,41 +6648,17 @@
     </w:p>
     <w:p>
       <w:r>
-        <w:t>Achtung: Ein</w:t>
-      </w:r>
-      <w:r>
-        <w:t>e</w:t>
-      </w:r>
-      <w:r>
-        <w:t xml:space="preserve"> </w:t>
-      </w:r>
-      <w:r>
-        <w:t>Preisgruppe</w:t>
-      </w:r>
-      <w:r>
-        <w:t xml:space="preserve"> kann nur gelöscht werden, wenn es keiner Veranstaltung zugeordnet ist (Siehe Abschnitte „Veranstaltung bearbeiten“ und „Veranstaltung löschen“).</w:t>
+        <w:t>Achtung: Eine Preisgruppe kann nur gelöscht werden, wenn es keiner Veranstaltung zugeordnet ist (Siehe Abschnitte „Veranstaltung bearbeiten“ und „Veranstaltung löschen“).</w:t>
       </w:r>
     </w:p>
     <w:p>
       <w:r>
-        <w:t xml:space="preserve">Um eine </w:t>
-      </w:r>
-      <w:r>
-        <w:t>Preisgruppe</w:t>
-      </w:r>
-      <w:r>
-        <w:t xml:space="preserve"> zu löschen, klicken Sie auf das Mülleimersymbol in der jeweiligen Tabellenzeile (siehe Screenshot oben).</w:t>
+        <w:t>Um eine Preisgruppe zu löschen, klicken Sie auf das Mülleimersymbol in der jeweiligen Tabellenzeile (siehe Screenshot oben).</w:t>
       </w:r>
     </w:p>
     <w:p>
       <w:r>
-        <w:t xml:space="preserve">Bestätigen Sie das folgende Dialogfeld mit „Delete </w:t>
-      </w:r>
-      <w:r>
-        <w:t>price group</w:t>
-      </w:r>
-      <w:r>
-        <w:t xml:space="preserve">“, wenn Sie die </w:t>
+        <w:t xml:space="preserve">Bestätigen Sie das folgende Dialogfeld mit „Delete price group“, wenn Sie die </w:t>
       </w:r>
       <w:r>
         <w:t>Preisgruppe</w:t>
@@ -6237,8 +6668,54 @@
       </w:r>
     </w:p>
     <w:p>
-      <w:r>
-        <w:t>[Screenshot</w:t>
+      <w:pPr>
+        <w:jc w:val="center"/>
+      </w:pPr>
+      <w:r>
+        <w:rPr>
+          <w:noProof/>
+          <w:lang w:eastAsia="de-CH"/>
+        </w:rPr>
+        <w:drawing>
+          <wp:inline distT="0" distB="0" distL="0" distR="0" wp14:anchorId="4136026C" wp14:editId="54C52238">
+            <wp:extent cx="4320000" cy="1425600"/>
+            <wp:effectExtent l="19050" t="19050" r="23495" b="22225"/>
+            <wp:docPr id="42" name="Grafik 42"/>
+            <wp:cNvGraphicFramePr>
+              <a:graphicFrameLocks xmlns:a="http://schemas.openxmlformats.org/drawingml/2006/main" noChangeAspect="1"/>
+            </wp:cNvGraphicFramePr>
+            <a:graphic xmlns:a="http://schemas.openxmlformats.org/drawingml/2006/main">
+              <a:graphicData uri="http://schemas.openxmlformats.org/drawingml/2006/picture">
+                <pic:pic xmlns:pic="http://schemas.openxmlformats.org/drawingml/2006/picture">
+                  <pic:nvPicPr>
+                    <pic:cNvPr id="1" name=""/>
+                    <pic:cNvPicPr/>
+                  </pic:nvPicPr>
+                  <pic:blipFill>
+                    <a:blip r:embed="rId16"/>
+                    <a:stretch>
+                      <a:fillRect/>
+                    </a:stretch>
+                  </pic:blipFill>
+                  <pic:spPr>
+                    <a:xfrm>
+                      <a:off x="0" y="0"/>
+                      <a:ext cx="4320000" cy="1425600"/>
+                    </a:xfrm>
+                    <a:prstGeom prst="rect">
+                      <a:avLst/>
+                    </a:prstGeom>
+                    <a:ln>
+                      <a:solidFill>
+                        <a:schemeClr val="tx1"/>
+                      </a:solidFill>
+                    </a:ln>
+                  </pic:spPr>
+                </pic:pic>
+              </a:graphicData>
+            </a:graphic>
+          </wp:inline>
+        </w:drawing>
       </w:r>
     </w:p>
     <w:p>
@@ -6258,7 +6735,7 @@
       <w:pPr>
         <w:pStyle w:val="berschrift2"/>
       </w:pPr>
-      <w:bookmarkStart w:id="13" w:name="_Toc405885175"/>
+      <w:bookmarkStart w:id="13" w:name="_Toc405903272"/>
       <w:r>
         <w:lastRenderedPageBreak/>
         <w:t>Genres Verwalten</w:t>
@@ -6267,10 +6744,7 @@
     </w:p>
     <w:p>
       <w:r>
-        <w:t xml:space="preserve">Achtung: </w:t>
-      </w:r>
-      <w:r>
-        <w:t>Um Zugriff zu diesem Bereich zu erhalten muss man als Administrator angemeldet sein (siehe Abschnitt „</w:t>
+        <w:t>Achtung: Um Zugriff zu diesem Bereich zu erhalten muss man als Administrator angemeldet sein (siehe Abschnitt „</w:t>
       </w:r>
       <w:r>
         <w:t>Benutzer Anmelden</w:t>
@@ -6281,99 +6755,247 @@
     </w:p>
     <w:p>
       <w:r>
-        <w:t xml:space="preserve">Der Verwaltungsbereich für die </w:t>
-      </w:r>
-      <w:r>
-        <w:t>Genres</w:t>
-      </w:r>
-      <w:r>
-        <w:t xml:space="preserve"> kann mit dem Navigationsmenu links über „Management“ &gt; „</w:t>
-      </w:r>
-      <w:r>
-        <w:t>Genres</w:t>
-      </w:r>
-      <w:r>
-        <w:t>“ erreicht werden.</w:t>
+        <w:t>Der Verwaltungsbereich für die Genres kann mit dem Navigationsmenu links über „Management“ &gt; „Genres“ erreicht werden.</w:t>
       </w:r>
     </w:p>
     <w:p>
-      <w:r>
-        <w:t>[Screenshot</w:t>
+      <w:pPr>
+        <w:jc w:val="center"/>
+      </w:pPr>
+      <w:r>
+        <w:rPr>
+          <w:noProof/>
+          <w:lang w:eastAsia="de-CH"/>
+        </w:rPr>
+        <w:drawing>
+          <wp:inline distT="0" distB="0" distL="0" distR="0">
+            <wp:extent cx="1886400" cy="2520000"/>
+            <wp:effectExtent l="19050" t="19050" r="19050" b="13970"/>
+            <wp:docPr id="35" name="Grafik 35"/>
+            <wp:cNvGraphicFramePr>
+              <a:graphicFrameLocks xmlns:a="http://schemas.openxmlformats.org/drawingml/2006/main" noChangeAspect="1"/>
+            </wp:cNvGraphicFramePr>
+            <a:graphic xmlns:a="http://schemas.openxmlformats.org/drawingml/2006/main">
+              <a:graphicData uri="http://schemas.openxmlformats.org/drawingml/2006/picture">
+                <pic:pic xmlns:pic="http://schemas.openxmlformats.org/drawingml/2006/picture">
+                  <pic:nvPicPr>
+                    <pic:cNvPr id="0" name="Picture 1"/>
+                    <pic:cNvPicPr>
+                      <a:picLocks noChangeAspect="1" noChangeArrowheads="1"/>
+                    </pic:cNvPicPr>
+                  </pic:nvPicPr>
+                  <pic:blipFill>
+                    <a:blip r:embed="rId17">
+                      <a:extLst>
+                        <a:ext uri="{28A0092B-C50C-407E-A947-70E740481C1C}">
+                          <a14:useLocalDpi xmlns:a14="http://schemas.microsoft.com/office/drawing/2010/main" val="0"/>
+                        </a:ext>
+                      </a:extLst>
+                    </a:blip>
+                    <a:srcRect/>
+                    <a:stretch>
+                      <a:fillRect/>
+                    </a:stretch>
+                  </pic:blipFill>
+                  <pic:spPr bwMode="auto">
+                    <a:xfrm>
+                      <a:off x="0" y="0"/>
+                      <a:ext cx="1886400" cy="2520000"/>
+                    </a:xfrm>
+                    <a:prstGeom prst="rect">
+                      <a:avLst/>
+                    </a:prstGeom>
+                    <a:noFill/>
+                    <a:ln>
+                      <a:solidFill>
+                        <a:schemeClr val="tx1"/>
+                      </a:solidFill>
+                    </a:ln>
+                  </pic:spPr>
+                </pic:pic>
+              </a:graphicData>
+            </a:graphic>
+          </wp:inline>
+        </w:drawing>
       </w:r>
     </w:p>
     <w:p>
       <w:r>
-        <w:t xml:space="preserve">Diese Seite bietet eine Übersicht über alle vorhandenen </w:t>
-      </w:r>
-      <w:r>
-        <w:t>Genres</w:t>
-      </w:r>
-      <w:r>
-        <w:t xml:space="preserve"> und bietet Funktionen zum Erstellen, Bearbeiten und Löschen.</w:t>
+        <w:t>Diese Seite bietet eine Übersicht über alle vorhandenen Genres und bietet Funktionen zum Erstellen, Bearbeiten und Löschen.</w:t>
       </w:r>
     </w:p>
     <w:p>
-      <w:r>
-        <w:t>[Screenshot</w:t>
+      <w:pPr>
+        <w:spacing w:after="60"/>
+        <w:jc w:val="center"/>
+      </w:pPr>
+      <w:r>
+        <w:rPr>
+          <w:noProof/>
+          <w:lang w:eastAsia="de-CH"/>
+        </w:rPr>
+        <w:drawing>
+          <wp:inline distT="0" distB="0" distL="0" distR="0" wp14:anchorId="27B83310" wp14:editId="1581DEBB">
+            <wp:extent cx="5400000" cy="1836000"/>
+            <wp:effectExtent l="19050" t="19050" r="10795" b="12065"/>
+            <wp:docPr id="43" name="Grafik 43"/>
+            <wp:cNvGraphicFramePr>
+              <a:graphicFrameLocks xmlns:a="http://schemas.openxmlformats.org/drawingml/2006/main" noChangeAspect="1"/>
+            </wp:cNvGraphicFramePr>
+            <a:graphic xmlns:a="http://schemas.openxmlformats.org/drawingml/2006/main">
+              <a:graphicData uri="http://schemas.openxmlformats.org/drawingml/2006/picture">
+                <pic:pic xmlns:pic="http://schemas.openxmlformats.org/drawingml/2006/picture">
+                  <pic:nvPicPr>
+                    <pic:cNvPr id="1" name=""/>
+                    <pic:cNvPicPr/>
+                  </pic:nvPicPr>
+                  <pic:blipFill>
+                    <a:blip r:embed="rId18"/>
+                    <a:stretch>
+                      <a:fillRect/>
+                    </a:stretch>
+                  </pic:blipFill>
+                  <pic:spPr>
+                    <a:xfrm>
+                      <a:off x="0" y="0"/>
+                      <a:ext cx="5400000" cy="1836000"/>
+                    </a:xfrm>
+                    <a:prstGeom prst="rect">
+                      <a:avLst/>
+                    </a:prstGeom>
+                    <a:ln>
+                      <a:solidFill>
+                        <a:schemeClr val="tx1"/>
+                      </a:solidFill>
+                    </a:ln>
+                  </pic:spPr>
+                </pic:pic>
+              </a:graphicData>
+            </a:graphic>
+          </wp:inline>
+        </w:drawing>
+      </w:r>
+    </w:p>
+    <w:p>
+      <w:pPr>
+        <w:jc w:val="center"/>
+        <w:rPr>
+          <w:sz w:val="16"/>
+        </w:rPr>
+      </w:pPr>
+      <w:r>
+        <w:rPr>
+          <w:sz w:val="16"/>
+        </w:rPr>
+        <w:t xml:space="preserve">Die </w:t>
+      </w:r>
+      <w:r>
+        <w:rPr>
+          <w:sz w:val="16"/>
+        </w:rPr>
+        <w:t>Übersicht der Genres</w:t>
+      </w:r>
+      <w:r>
+        <w:rPr>
+          <w:sz w:val="16"/>
+        </w:rPr>
+        <w:t xml:space="preserve"> mit Funktionen zum Erstellen („Create Genre“), Bearbeiten (Bleistift) und Löschen (Mülleimer)</w:t>
+      </w:r>
+    </w:p>
+    <w:p>
+      <w:pPr>
+        <w:jc w:val="both"/>
+        <w:rPr>
+          <w:smallCaps/>
+          <w:spacing w:val="5"/>
+          <w:sz w:val="24"/>
+          <w:szCs w:val="24"/>
+        </w:rPr>
+      </w:pPr>
+      <w:r>
+        <w:br w:type="page"/>
       </w:r>
     </w:p>
     <w:p>
       <w:pPr>
         <w:pStyle w:val="berschrift3"/>
       </w:pPr>
-      <w:bookmarkStart w:id="14" w:name="_Toc405885176"/>
-      <w:r>
+      <w:bookmarkStart w:id="14" w:name="_Toc405903273"/>
+      <w:r>
+        <w:lastRenderedPageBreak/>
         <w:t>Genre erstellen</w:t>
       </w:r>
       <w:bookmarkEnd w:id="14"/>
     </w:p>
     <w:p>
       <w:r>
-        <w:t>Um ein neue</w:t>
-      </w:r>
-      <w:r>
-        <w:t>s</w:t>
-      </w:r>
-      <w:r>
-        <w:t xml:space="preserve"> </w:t>
-      </w:r>
-      <w:r>
-        <w:t>Genre</w:t>
-      </w:r>
-      <w:r>
-        <w:t xml:space="preserve"> zu erstellen, klicken sie auf „Create </w:t>
-      </w:r>
-      <w:r>
-        <w:t>Genre</w:t>
-      </w:r>
-      <w:r>
-        <w:t>“ (siehe Screenshot oben).</w:t>
+        <w:t>Um ein neues Genre zu erstellen, klicken sie auf „Create Genre“ (siehe Screenshot oben).</w:t>
       </w:r>
     </w:p>
     <w:p>
       <w:r>
-        <w:t xml:space="preserve">Füllen Sie die Felder mit ihren Wunschdaten aus und beachten Sie dabei, dass Sie alle Pflichtfelder (mit einem * markiert) ausfüllen und das alle Eingaben dem geforderten Format entsprechen und klicken sie auf „Create </w:t>
-      </w:r>
-      <w:r>
-        <w:t>genre</w:t>
-      </w:r>
-      <w:r>
-        <w:t xml:space="preserve">“. </w:t>
+        <w:t xml:space="preserve">Füllen Sie die Felder mit ihren Wunschdaten aus und beachten Sie dabei, dass Sie alle Pflichtfelder (mit einem * markiert) ausfüllen und das alle Eingaben dem geforderten Format entsprechen und klicken sie auf „Create genre“. </w:t>
       </w:r>
       <w:r>
         <w:t>Bei allfälligen Falscheingaben werden Warnmeldungen angezeigt.</w:t>
       </w:r>
     </w:p>
     <w:p>
-      <w:r>
-        <w:t>[Screenshot</w:t>
+      <w:pPr>
+        <w:jc w:val="center"/>
+      </w:pPr>
+      <w:r>
+        <w:rPr>
+          <w:noProof/>
+          <w:lang w:eastAsia="de-CH"/>
+        </w:rPr>
+        <w:drawing>
+          <wp:inline distT="0" distB="0" distL="0" distR="0" wp14:anchorId="73DD106D" wp14:editId="4B6A2919">
+            <wp:extent cx="4320000" cy="1371600"/>
+            <wp:effectExtent l="19050" t="19050" r="23495" b="19050"/>
+            <wp:docPr id="44" name="Grafik 44"/>
+            <wp:cNvGraphicFramePr>
+              <a:graphicFrameLocks xmlns:a="http://schemas.openxmlformats.org/drawingml/2006/main" noChangeAspect="1"/>
+            </wp:cNvGraphicFramePr>
+            <a:graphic xmlns:a="http://schemas.openxmlformats.org/drawingml/2006/main">
+              <a:graphicData uri="http://schemas.openxmlformats.org/drawingml/2006/picture">
+                <pic:pic xmlns:pic="http://schemas.openxmlformats.org/drawingml/2006/picture">
+                  <pic:nvPicPr>
+                    <pic:cNvPr id="1" name=""/>
+                    <pic:cNvPicPr/>
+                  </pic:nvPicPr>
+                  <pic:blipFill>
+                    <a:blip r:embed="rId19"/>
+                    <a:stretch>
+                      <a:fillRect/>
+                    </a:stretch>
+                  </pic:blipFill>
+                  <pic:spPr>
+                    <a:xfrm>
+                      <a:off x="0" y="0"/>
+                      <a:ext cx="4320000" cy="1371600"/>
+                    </a:xfrm>
+                    <a:prstGeom prst="rect">
+                      <a:avLst/>
+                    </a:prstGeom>
+                    <a:ln>
+                      <a:solidFill>
+                        <a:schemeClr val="tx1"/>
+                      </a:solidFill>
+                    </a:ln>
+                  </pic:spPr>
+                </pic:pic>
+              </a:graphicData>
+            </a:graphic>
+          </wp:inline>
+        </w:drawing>
       </w:r>
     </w:p>
     <w:p>
       <w:pPr>
         <w:pStyle w:val="berschrift3"/>
       </w:pPr>
-      <w:bookmarkStart w:id="15" w:name="_Toc405885177"/>
+      <w:bookmarkStart w:id="15" w:name="_Toc405903274"/>
       <w:r>
         <w:t>Genre bearbeiten</w:t>
       </w:r>
@@ -6381,10 +7003,7 @@
     </w:p>
     <w:p>
       <w:r>
-        <w:t xml:space="preserve">Um ein Genre </w:t>
-      </w:r>
-      <w:r>
-        <w:t>zu bearbeiten, klicken Sie auf das Bleistiftsymbol in der jeweiligen Tabellenzeile (siehe Screenshot oben).</w:t>
+        <w:t>Um ein Genre zu bearbeiten, klicken Sie auf das Bleistiftsymbol in der jeweiligen Tabellenzeile (siehe Screenshot oben).</w:t>
       </w:r>
     </w:p>
     <w:p>
@@ -6401,7 +7020,7 @@
       <w:pPr>
         <w:pStyle w:val="berschrift3"/>
       </w:pPr>
-      <w:bookmarkStart w:id="16" w:name="_Toc405885178"/>
+      <w:bookmarkStart w:id="16" w:name="_Toc405903275"/>
       <w:r>
         <w:t>Genre löschen</w:t>
       </w:r>
@@ -6414,46 +7033,68 @@
     </w:p>
     <w:p>
       <w:r>
-        <w:t>Um ein</w:t>
-      </w:r>
-      <w:r>
-        <w:t xml:space="preserve"> Genre</w:t>
-      </w:r>
-      <w:r>
-        <w:t xml:space="preserve"> zu löschen, klicken Sie auf das Mülleimersymbol in der jeweiligen Tabellenzeile (siehe Screenshot oben).</w:t>
+        <w:t>Um ein Genre zu löschen, klicken Sie auf das Mülleimersymbol in der jeweiligen Tabellenzeile (siehe Screenshot oben).</w:t>
       </w:r>
     </w:p>
     <w:p>
       <w:r>
-        <w:t xml:space="preserve">Bestätigen Sie das folgende Dialogfeld mit „Delete </w:t>
-      </w:r>
-      <w:r>
-        <w:t>genre</w:t>
-      </w:r>
-      <w:r>
-        <w:t xml:space="preserve">“, wenn Sie </w:t>
-      </w:r>
-      <w:r>
-        <w:t>das</w:t>
-      </w:r>
-      <w:r>
-        <w:t xml:space="preserve"> </w:t>
-      </w:r>
-      <w:r>
-        <w:t>Genre</w:t>
-      </w:r>
-      <w:r>
-        <w:t xml:space="preserve"> wirklich löschen möchten oder klicken Sie auf „Cancel“ wenn Sie die Löschung abbrechen möchten.</w:t>
+        <w:t>Bestätigen Sie das folgende Dialogfeld mit „Delete genre“, wenn Sie das Genre wirklich löschen möchten oder klicken Sie auf „Cancel“ wenn Sie die Löschung abbrechen möchten.</w:t>
       </w:r>
     </w:p>
     <w:p>
-      <w:r>
-        <w:t>[Screenshot</w:t>
+      <w:pPr>
+        <w:jc w:val="center"/>
+      </w:pPr>
+      <w:r>
+        <w:rPr>
+          <w:noProof/>
+          <w:lang w:eastAsia="de-CH"/>
+        </w:rPr>
+        <w:drawing>
+          <wp:inline distT="0" distB="0" distL="0" distR="0" wp14:anchorId="58BC485C" wp14:editId="07B63E4F">
+            <wp:extent cx="4320000" cy="1429200"/>
+            <wp:effectExtent l="19050" t="19050" r="23495" b="19050"/>
+            <wp:docPr id="45" name="Grafik 45"/>
+            <wp:cNvGraphicFramePr>
+              <a:graphicFrameLocks xmlns:a="http://schemas.openxmlformats.org/drawingml/2006/main" noChangeAspect="1"/>
+            </wp:cNvGraphicFramePr>
+            <a:graphic xmlns:a="http://schemas.openxmlformats.org/drawingml/2006/main">
+              <a:graphicData uri="http://schemas.openxmlformats.org/drawingml/2006/picture">
+                <pic:pic xmlns:pic="http://schemas.openxmlformats.org/drawingml/2006/picture">
+                  <pic:nvPicPr>
+                    <pic:cNvPr id="1" name=""/>
+                    <pic:cNvPicPr/>
+                  </pic:nvPicPr>
+                  <pic:blipFill>
+                    <a:blip r:embed="rId20"/>
+                    <a:stretch>
+                      <a:fillRect/>
+                    </a:stretch>
+                  </pic:blipFill>
+                  <pic:spPr>
+                    <a:xfrm>
+                      <a:off x="0" y="0"/>
+                      <a:ext cx="4320000" cy="1429200"/>
+                    </a:xfrm>
+                    <a:prstGeom prst="rect">
+                      <a:avLst/>
+                    </a:prstGeom>
+                    <a:ln>
+                      <a:solidFill>
+                        <a:schemeClr val="tx1"/>
+                      </a:solidFill>
+                    </a:ln>
+                  </pic:spPr>
+                </pic:pic>
+              </a:graphicData>
+            </a:graphic>
+          </wp:inline>
+        </w:drawing>
       </w:r>
     </w:p>
     <w:sectPr>
-      <w:headerReference w:type="default" r:id="rId9"/>
-      <w:footerReference w:type="default" r:id="rId10"/>
+      <w:headerReference w:type="default" r:id="rId21"/>
+      <w:footerReference w:type="default" r:id="rId22"/>
       <w:type w:val="continuous"/>
       <w:pgSz w:w="11906" w:h="16838"/>
       <w:pgMar w:top="1417" w:right="1417" w:bottom="1134" w:left="1417" w:header="708" w:footer="708" w:gutter="0"/>
@@ -6608,7 +7249,7 @@
         <w:szCs w:val="16"/>
         <w:lang w:val="de-DE"/>
       </w:rPr>
-      <w:t>4</w:t>
+      <w:t>7</w:t>
     </w:r>
     <w:r>
       <w:rPr>
@@ -6669,7 +7310,7 @@
         <w:szCs w:val="16"/>
         <w:lang w:val="de-DE"/>
       </w:rPr>
-      <w:t>6</w:t>
+      <w:t>9</w:t>
     </w:r>
     <w:r>
       <w:rPr>
@@ -9080,7 +9721,7 @@
 </file>
 
 <file path=customXml/itemProps2.xml><?xml version="1.0" encoding="utf-8"?>
-<ds:datastoreItem xmlns:ds="http://schemas.openxmlformats.org/officeDocument/2006/customXml" ds:itemID="{A3AC04D2-8F14-41D1-A099-30096535CD7E}">
+<ds:datastoreItem xmlns:ds="http://schemas.openxmlformats.org/officeDocument/2006/customXml" ds:itemID="{857A1E1A-BF8C-48CC-ADD9-32E527DFB08C}">
   <ds:schemaRefs>
     <ds:schemaRef ds:uri="http://schemas.openxmlformats.org/officeDocument/2006/bibliography"/>
   </ds:schemaRefs>

</xml_diff>